<commit_message>
Project Walkthrough update 2
</commit_message>
<xml_diff>
--- a/ProjectWalkthrough.docx
+++ b/ProjectWalkthrough.docx
@@ -10,6 +10,7 @@
           <w:docPartUnique/>
         </w:docPartObj>
       </w:sdtPr>
+      <w:sdtEndPr/>
       <w:sdtContent>
         <w:p>
           <w:r>
@@ -101,6 +102,7 @@
                                   <w:dataBinding w:prefixMappings="xmlns:ns0='http://schemas.openxmlformats.org/package/2006/metadata/core-properties' xmlns:ns1='http://purl.org/dc/elements/1.1/'" w:xpath="/ns0:coreProperties[1]/ns1:title[1]" w:storeItemID="{6C3C8BC8-F283-45AE-878A-BAB7291924A1}"/>
                                   <w:text/>
                                 </w:sdtPr>
+                                <w:sdtEndPr/>
                                 <w:sdtContent>
                                   <w:p>
                                     <w:pPr>
@@ -151,6 +153,7 @@
                                   <w:dataBinding w:prefixMappings="xmlns:ns0='http://schemas.microsoft.com/office/2006/coverPageProps'" w:xpath="/ns0:CoverPageProperties[1]/ns0:Abstract[1]" w:storeItemID="{55AF091B-3C7A-41E3-B477-F2FDAA23CFDA}"/>
                                   <w:text/>
                                 </w:sdtPr>
+                                <w:sdtEndPr/>
                                 <w:sdtContent>
                                   <w:p>
                                     <w:pPr>
@@ -371,6 +374,7 @@
                                   <w:dataBinding w:prefixMappings="xmlns:ns0='http://schemas.openxmlformats.org/package/2006/metadata/core-properties' xmlns:ns1='http://purl.org/dc/elements/1.1/'" w:xpath="/ns0:coreProperties[1]/ns1:subject[1]" w:storeItemID="{6C3C8BC8-F283-45AE-878A-BAB7291924A1}"/>
                                   <w:text/>
                                 </w:sdtPr>
+                                <w:sdtEndPr/>
                                 <w:sdtContent>
                                   <w:p>
                                     <w:pPr>
@@ -486,6 +490,15 @@
     </w:p>
     <w:sdt>
       <w:sdtPr>
+        <w:rPr>
+          <w:rFonts w:asciiTheme="minorHAnsi" w:eastAsiaTheme="minorHAnsi" w:hAnsiTheme="minorHAnsi" w:cstheme="minorBidi"/>
+          <w:b w:val="0"/>
+          <w:bCs w:val="0"/>
+          <w:color w:val="auto"/>
+          <w:sz w:val="22"/>
+          <w:szCs w:val="22"/>
+          <w:lang w:eastAsia="en-US"/>
+        </w:rPr>
         <w:id w:val="-871300802"/>
         <w:docPartObj>
           <w:docPartGallery w:val="Table of Contents"/>
@@ -494,12 +507,7 @@
       </w:sdtPr>
       <w:sdtEndPr>
         <w:rPr>
-          <w:rFonts w:asciiTheme="minorHAnsi" w:eastAsiaTheme="minorHAnsi" w:hAnsiTheme="minorHAnsi" w:cstheme="minorBidi"/>
           <w:noProof/>
-          <w:color w:val="auto"/>
-          <w:sz w:val="22"/>
-          <w:szCs w:val="22"/>
-          <w:lang w:eastAsia="en-US"/>
         </w:rPr>
       </w:sdtEndPr>
       <w:sdtContent>
@@ -1002,13 +1010,7 @@
         </w:numPr>
       </w:pPr>
       <w:r>
-        <w:t xml:space="preserve">Back End – </w:t>
-      </w:r>
-      <w:r>
-        <w:t>nodeJS</w:t>
-      </w:r>
-      <w:r>
-        <w:t xml:space="preserve"> , Express JS, MongoDB, </w:t>
+        <w:t xml:space="preserve">Back End – nodeJS , Express JS, MongoDB, </w:t>
       </w:r>
     </w:p>
     <w:p>
@@ -1098,7 +1100,7 @@
           <v:shape id="_x0000_i1025" type="#_x0000_t75" style="width:226.9pt;height:454.6pt" o:ole="">
             <v:imagedata r:id="rId7" o:title=""/>
           </v:shape>
-          <o:OLEObject Type="Embed" ProgID="Unknown" ShapeID="_x0000_i1025" DrawAspect="Content" ObjectID="_1501261692" r:id="rId8"/>
+          <o:OLEObject Type="Embed" ProgID="Unknown" ShapeID="_x0000_i1025" DrawAspect="Content" ObjectID="_1501272572" r:id="rId8"/>
         </w:object>
       </w:r>
     </w:p>
@@ -1108,6 +1110,14 @@
       </w:r>
       <w:r>
         <w:t xml:space="preserve"> </w:t>
+      </w:r>
+      <w:r>
+        <w:t xml:space="preserve">a list of </w:t>
+      </w:r>
+      <w:bookmarkStart w:id="4" w:name="_GoBack"/>
+      <w:bookmarkEnd w:id="4"/>
+      <w:r>
+        <w:t>files described in the table.</w:t>
       </w:r>
     </w:p>
     <w:p/>
@@ -1127,7 +1137,7 @@
             <v:imagedata r:id="rId9" o:title=""/>
             <w10:wrap type="tight"/>
           </v:shape>
-          <o:OLEObject Type="Embed" ProgID="Unknown" ShapeID="_x0000_s1026" DrawAspect="Content" ObjectID="_1501261693" r:id="rId10"/>
+          <o:OLEObject Type="Embed" ProgID="Unknown" ShapeID="_x0000_s1026" DrawAspect="Content" ObjectID="_1501272573" r:id="rId10"/>
         </w:pict>
       </w:r>
     </w:p>
@@ -1149,12 +1159,6 @@
         <w:gridCol w:w="6739"/>
       </w:tblGrid>
       <w:tr>
-        <w:tblPrEx>
-          <w:tblCellMar>
-            <w:top w:w="0" w:type="dxa"/>
-            <w:bottom w:w="0" w:type="dxa"/>
-          </w:tblCellMar>
-        </w:tblPrEx>
         <w:trPr>
           <w:trHeight w:val="603"/>
         </w:trPr>
@@ -1188,12 +1192,6 @@
         </w:tc>
       </w:tr>
       <w:tr>
-        <w:tblPrEx>
-          <w:tblCellMar>
-            <w:top w:w="0" w:type="dxa"/>
-            <w:bottom w:w="0" w:type="dxa"/>
-          </w:tblCellMar>
-        </w:tblPrEx>
         <w:trPr>
           <w:trHeight w:val="284"/>
         </w:trPr>
@@ -1217,24 +1215,12 @@
           </w:tcPr>
           <w:p>
             <w:r>
-              <w:t xml:space="preserve">has </w:t>
-            </w:r>
-            <w:r>
-              <w:t>the type of extension</w:t>
-            </w:r>
-            <w:r>
-              <w:t xml:space="preserve"> and applications associated with it</w:t>
+              <w:t>has the type of extension and applications associated with it</w:t>
             </w:r>
           </w:p>
         </w:tc>
       </w:tr>
       <w:tr>
-        <w:tblPrEx>
-          <w:tblCellMar>
-            <w:top w:w="0" w:type="dxa"/>
-            <w:bottom w:w="0" w:type="dxa"/>
-          </w:tblCellMar>
-        </w:tblPrEx>
         <w:trPr>
           <w:trHeight w:val="402"/>
         </w:trPr>
@@ -1264,12 +1250,6 @@
         </w:tc>
       </w:tr>
       <w:tr>
-        <w:tblPrEx>
-          <w:tblCellMar>
-            <w:top w:w="0" w:type="dxa"/>
-            <w:bottom w:w="0" w:type="dxa"/>
-          </w:tblCellMar>
-        </w:tblPrEx>
         <w:trPr>
           <w:trHeight w:val="1222"/>
         </w:trPr>
@@ -1300,12 +1280,6 @@
         </w:tc>
       </w:tr>
       <w:tr>
-        <w:tblPrEx>
-          <w:tblCellMar>
-            <w:top w:w="0" w:type="dxa"/>
-            <w:bottom w:w="0" w:type="dxa"/>
-          </w:tblCellMar>
-        </w:tblPrEx>
         <w:trPr>
           <w:trHeight w:val="1222"/>
         </w:trPr>
@@ -1335,12 +1309,6 @@
         </w:tc>
       </w:tr>
       <w:tr>
-        <w:tblPrEx>
-          <w:tblCellMar>
-            <w:top w:w="0" w:type="dxa"/>
-            <w:bottom w:w="0" w:type="dxa"/>
-          </w:tblCellMar>
-        </w:tblPrEx>
         <w:trPr>
           <w:trHeight w:val="1222"/>
         </w:trPr>
@@ -1384,12 +1352,6 @@
         </w:tc>
       </w:tr>
       <w:tr>
-        <w:tblPrEx>
-          <w:tblCellMar>
-            <w:top w:w="0" w:type="dxa"/>
-            <w:bottom w:w="0" w:type="dxa"/>
-          </w:tblCellMar>
-        </w:tblPrEx>
         <w:trPr>
           <w:trHeight w:val="1222"/>
         </w:trPr>
@@ -1422,12 +1384,6 @@
         </w:tc>
       </w:tr>
       <w:tr>
-        <w:tblPrEx>
-          <w:tblCellMar>
-            <w:top w:w="0" w:type="dxa"/>
-            <w:bottom w:w="0" w:type="dxa"/>
-          </w:tblCellMar>
-        </w:tblPrEx>
         <w:trPr>
           <w:trHeight w:val="1222"/>
         </w:trPr>
@@ -1460,12 +1416,6 @@
         </w:tc>
       </w:tr>
       <w:tr>
-        <w:tblPrEx>
-          <w:tblCellMar>
-            <w:top w:w="0" w:type="dxa"/>
-            <w:bottom w:w="0" w:type="dxa"/>
-          </w:tblCellMar>
-        </w:tblPrEx>
         <w:trPr>
           <w:trHeight w:val="1222"/>
         </w:trPr>
@@ -1495,12 +1445,6 @@
         </w:tc>
       </w:tr>
       <w:tr>
-        <w:tblPrEx>
-          <w:tblCellMar>
-            <w:top w:w="0" w:type="dxa"/>
-            <w:bottom w:w="0" w:type="dxa"/>
-          </w:tblCellMar>
-        </w:tblPrEx>
         <w:trPr>
           <w:trHeight w:val="1222"/>
         </w:trPr>
@@ -1545,7 +1489,7 @@
       <w:pPr>
         <w:pStyle w:val="Heading1"/>
       </w:pPr>
-      <w:bookmarkStart w:id="4" w:name="_Toc427518166"/>
+      <w:bookmarkStart w:id="5" w:name="_Toc427518166"/>
       <w:r>
         <w:rPr>
           <w:noProof/>
@@ -1556,13 +1500,13 @@
             <v:imagedata r:id="rId11" o:title=""/>
             <w10:wrap type="tight"/>
           </v:shape>
-          <o:OLEObject Type="Embed" ProgID="Unknown" ShapeID="_x0000_s1028" DrawAspect="Content" ObjectID="_1501261694" r:id="rId12"/>
+          <o:OLEObject Type="Embed" ProgID="Unknown" ShapeID="_x0000_s1028" DrawAspect="Content" ObjectID="_1501272574" r:id="rId12"/>
         </w:pict>
       </w:r>
       <w:r>
         <w:t>Other Backend Files</w:t>
       </w:r>
-      <w:bookmarkEnd w:id="4"/>
+      <w:bookmarkEnd w:id="5"/>
     </w:p>
     <w:tbl>
       <w:tblPr>
@@ -1669,7 +1613,7 @@
       <w:pPr>
         <w:pStyle w:val="Heading1"/>
       </w:pPr>
-      <w:bookmarkStart w:id="5" w:name="_Toc427518167"/>
+      <w:bookmarkStart w:id="6" w:name="_Toc427518167"/>
       <w:r>
         <w:rPr>
           <w:noProof/>
@@ -1679,7 +1623,7 @@
             <v:imagedata r:id="rId13" o:title=""/>
             <w10:wrap type="tight"/>
           </v:shape>
-          <o:OLEObject Type="Embed" ProgID="Unknown" ShapeID="_x0000_s1029" DrawAspect="Content" ObjectID="_1501261695" r:id="rId14"/>
+          <o:OLEObject Type="Embed" ProgID="Unknown" ShapeID="_x0000_s1029" DrawAspect="Content" ObjectID="_1501272575" r:id="rId14"/>
         </w:pict>
       </w:r>
       <w:r>
@@ -1694,7 +1638,7 @@
       <w:r>
         <w:t>‘public’ folder</w:t>
       </w:r>
-      <w:bookmarkEnd w:id="5"/>
+      <w:bookmarkEnd w:id="6"/>
     </w:p>
     <w:tbl>
       <w:tblPr>
@@ -1893,7 +1837,7 @@
             <v:imagedata r:id="rId15" o:title=""/>
             <w10:wrap type="tight"/>
           </v:shape>
-          <o:OLEObject Type="Embed" ProgID="Unknown" ShapeID="_x0000_s1030" DrawAspect="Content" ObjectID="_1501261696" r:id="rId16"/>
+          <o:OLEObject Type="Embed" ProgID="Unknown" ShapeID="_x0000_s1030" DrawAspect="Content" ObjectID="_1501272576" r:id="rId16"/>
         </w:pict>
       </w:r>
       <w:r>
@@ -1937,10 +1881,7 @@
         <w:t>.</w:t>
       </w:r>
     </w:p>
-    <w:p>
-      <w:bookmarkStart w:id="6" w:name="_GoBack"/>
-      <w:bookmarkEnd w:id="6"/>
-    </w:p>
+    <w:p/>
     <w:sectPr>
       <w:pgSz w:w="12240" w:h="15840"/>
       <w:pgMar w:top="1440" w:right="1440" w:bottom="1440" w:left="1440" w:header="720" w:footer="720" w:gutter="0"/>
@@ -3044,491 +2985,6 @@
     </w:rPr>
   </w:style>
 </w:styles>
-</file>
-
-<file path=word/glossary/document.xml><?xml version="1.0" encoding="utf-8"?>
-<w:glossaryDocument xmlns:wpc="http://schemas.microsoft.com/office/word/2010/wordprocessingCanvas" xmlns:mc="http://schemas.openxmlformats.org/markup-compatibility/2006" xmlns:o="urn:schemas-microsoft-com:office:office" xmlns:r="http://schemas.openxmlformats.org/officeDocument/2006/relationships" xmlns:m="http://schemas.openxmlformats.org/officeDocument/2006/math" xmlns:v="urn:schemas-microsoft-com:vml" xmlns:wp14="http://schemas.microsoft.com/office/word/2010/wordprocessingDrawing" xmlns:wp="http://schemas.openxmlformats.org/drawingml/2006/wordprocessingDrawing" xmlns:w10="urn:schemas-microsoft-com:office:word" xmlns:w="http://schemas.openxmlformats.org/wordprocessingml/2006/main" xmlns:w14="http://schemas.microsoft.com/office/word/2010/wordml" xmlns:wpg="http://schemas.microsoft.com/office/word/2010/wordprocessingGroup" xmlns:wpi="http://schemas.microsoft.com/office/word/2010/wordprocessingInk" xmlns:wne="http://schemas.microsoft.com/office/word/2006/wordml" xmlns:wps="http://schemas.microsoft.com/office/word/2010/wordprocessingShape" mc:Ignorable="w14 wp14"/>
-</file>
-
-<file path=word/glossary/fontTable.xml><?xml version="1.0" encoding="utf-8"?>
-<w:fonts xmlns:mc="http://schemas.openxmlformats.org/markup-compatibility/2006" xmlns:r="http://schemas.openxmlformats.org/officeDocument/2006/relationships" xmlns:w="http://schemas.openxmlformats.org/wordprocessingml/2006/main" xmlns:w14="http://schemas.microsoft.com/office/word/2010/wordml" mc:Ignorable="w14">
-  <w:font w:name="Times New Roman">
-    <w:panose1 w:val="02020603050405020304"/>
-    <w:charset w:val="00"/>
-    <w:family w:val="roman"/>
-    <w:pitch w:val="variable"/>
-    <w:sig w:usb0="E0002EFF" w:usb1="C0007843" w:usb2="00000009" w:usb3="00000000" w:csb0="000001FF" w:csb1="00000000"/>
-  </w:font>
-  <w:font w:name="Calibri">
-    <w:panose1 w:val="020F0502020204030204"/>
-    <w:charset w:val="00"/>
-    <w:family w:val="swiss"/>
-    <w:pitch w:val="variable"/>
-    <w:sig w:usb0="E00002FF" w:usb1="4000ACFF" w:usb2="00000001" w:usb3="00000000" w:csb0="0000019F" w:csb1="00000000"/>
-  </w:font>
-  <w:font w:name="Cambria">
-    <w:panose1 w:val="02040503050406030204"/>
-    <w:charset w:val="00"/>
-    <w:family w:val="roman"/>
-    <w:pitch w:val="variable"/>
-    <w:sig w:usb0="E00002FF" w:usb1="400004FF" w:usb2="00000000" w:usb3="00000000" w:csb0="0000019F" w:csb1="00000000"/>
-  </w:font>
-  <w:font w:name="Tahoma">
-    <w:panose1 w:val="020B0604030504040204"/>
-    <w:charset w:val="00"/>
-    <w:family w:val="swiss"/>
-    <w:pitch w:val="variable"/>
-    <w:sig w:usb0="E1002EFF" w:usb1="C000605B" w:usb2="00000029" w:usb3="00000000" w:csb0="000101FF" w:csb1="00000000"/>
-  </w:font>
-</w:fonts>
-</file>
-
-<file path=word/glossary/settings.xml><?xml version="1.0" encoding="utf-8"?>
-<w:settings xmlns:mc="http://schemas.openxmlformats.org/markup-compatibility/2006" xmlns:o="urn:schemas-microsoft-com:office:office" xmlns:r="http://schemas.openxmlformats.org/officeDocument/2006/relationships" xmlns:m="http://schemas.openxmlformats.org/officeDocument/2006/math" xmlns:v="urn:schemas-microsoft-com:vml" xmlns:w10="urn:schemas-microsoft-com:office:word" xmlns:w="http://schemas.openxmlformats.org/wordprocessingml/2006/main" xmlns:w14="http://schemas.microsoft.com/office/word/2010/wordml" xmlns:sl="http://schemas.openxmlformats.org/schemaLibrary/2006/main" mc:Ignorable="w14">
-  <w:view w:val="normal"/>
-  <w:defaultTabStop w:val="720"/>
-  <w:characterSpacingControl w:val="doNotCompress"/>
-  <w:compat>
-    <w:useFELayout/>
-    <w:compatSetting w:name="compatibilityMode" w:uri="http://schemas.microsoft.com/office/word" w:val="14"/>
-    <w:compatSetting w:name="overrideTableStyleFontSizeAndJustification" w:uri="http://schemas.microsoft.com/office/word" w:val="1"/>
-    <w:compatSetting w:name="enableOpenTypeFeatures" w:uri="http://schemas.microsoft.com/office/word" w:val="1"/>
-    <w:compatSetting w:name="doNotFlipMirrorIndents" w:uri="http://schemas.microsoft.com/office/word" w:val="1"/>
-  </w:compat>
-  <w:rsids>
-    <w:rsidRoot w:val="006E5D32"/>
-    <w:rsid w:val="006E5D32"/>
-    <w:rsid w:val="008157E3"/>
-  </w:rsids>
-  <m:mathPr>
-    <m:mathFont m:val="Cambria Math"/>
-    <m:brkBin m:val="before"/>
-    <m:brkBinSub m:val="--"/>
-    <m:smallFrac m:val="0"/>
-    <m:dispDef/>
-    <m:lMargin m:val="0"/>
-    <m:rMargin m:val="0"/>
-    <m:defJc m:val="centerGroup"/>
-    <m:wrapIndent m:val="1440"/>
-    <m:intLim m:val="subSup"/>
-    <m:naryLim m:val="undOvr"/>
-  </m:mathPr>
-  <w:themeFontLang w:val="en-US"/>
-  <w:clrSchemeMapping w:bg1="light1" w:t1="dark1" w:bg2="light2" w:t2="dark2" w:accent1="accent1" w:accent2="accent2" w:accent3="accent3" w:accent4="accent4" w:accent5="accent5" w:accent6="accent6" w:hyperlink="hyperlink" w:followedHyperlink="followedHyperlink"/>
-  <w:decimalSymbol w:val="."/>
-  <w:listSeparator w:val=","/>
-</w:settings>
-</file>
-
-<file path=word/glossary/styles.xml><?xml version="1.0" encoding="utf-8"?>
-<w:styles xmlns:mc="http://schemas.openxmlformats.org/markup-compatibility/2006" xmlns:r="http://schemas.openxmlformats.org/officeDocument/2006/relationships" xmlns:w="http://schemas.openxmlformats.org/wordprocessingml/2006/main" xmlns:w14="http://schemas.microsoft.com/office/word/2010/wordml" mc:Ignorable="w14">
-  <w:docDefaults>
-    <w:rPrDefault>
-      <w:rPr>
-        <w:rFonts w:asciiTheme="minorHAnsi" w:eastAsiaTheme="minorEastAsia" w:hAnsiTheme="minorHAnsi" w:cstheme="minorBidi"/>
-        <w:sz w:val="22"/>
-        <w:szCs w:val="22"/>
-        <w:lang w:val="en-US" w:eastAsia="en-US" w:bidi="ar-SA"/>
-      </w:rPr>
-    </w:rPrDefault>
-    <w:pPrDefault>
-      <w:pPr>
-        <w:spacing w:after="200" w:line="276" w:lineRule="auto"/>
-      </w:pPr>
-    </w:pPrDefault>
-  </w:docDefaults>
-  <w:latentStyles w:defLockedState="0" w:defUIPriority="99" w:defSemiHidden="1" w:defUnhideWhenUsed="1" w:defQFormat="0" w:count="267">
-    <w:lsdException w:name="Normal" w:semiHidden="0" w:uiPriority="0" w:unhideWhenUsed="0" w:qFormat="1"/>
-    <w:lsdException w:name="heading 1" w:semiHidden="0" w:uiPriority="9" w:unhideWhenUsed="0" w:qFormat="1"/>
-    <w:lsdException w:name="heading 2" w:uiPriority="9" w:qFormat="1"/>
-    <w:lsdException w:name="heading 3" w:uiPriority="9" w:qFormat="1"/>
-    <w:lsdException w:name="heading 4" w:uiPriority="9" w:qFormat="1"/>
-    <w:lsdException w:name="heading 5" w:uiPriority="9" w:qFormat="1"/>
-    <w:lsdException w:name="heading 6" w:uiPriority="9" w:qFormat="1"/>
-    <w:lsdException w:name="heading 7" w:uiPriority="9" w:qFormat="1"/>
-    <w:lsdException w:name="heading 8" w:uiPriority="9" w:qFormat="1"/>
-    <w:lsdException w:name="heading 9" w:uiPriority="9" w:qFormat="1"/>
-    <w:lsdException w:name="toc 1" w:uiPriority="39"/>
-    <w:lsdException w:name="toc 2" w:uiPriority="39"/>
-    <w:lsdException w:name="toc 3" w:uiPriority="39"/>
-    <w:lsdException w:name="toc 4" w:uiPriority="39"/>
-    <w:lsdException w:name="toc 5" w:uiPriority="39"/>
-    <w:lsdException w:name="toc 6" w:uiPriority="39"/>
-    <w:lsdException w:name="toc 7" w:uiPriority="39"/>
-    <w:lsdException w:name="toc 8" w:uiPriority="39"/>
-    <w:lsdException w:name="toc 9" w:uiPriority="39"/>
-    <w:lsdException w:name="caption" w:uiPriority="35" w:qFormat="1"/>
-    <w:lsdException w:name="Title" w:semiHidden="0" w:uiPriority="10" w:unhideWhenUsed="0" w:qFormat="1"/>
-    <w:lsdException w:name="Default Paragraph Font" w:uiPriority="1"/>
-    <w:lsdException w:name="Subtitle" w:semiHidden="0" w:uiPriority="11" w:unhideWhenUsed="0" w:qFormat="1"/>
-    <w:lsdException w:name="Strong" w:semiHidden="0" w:uiPriority="22" w:unhideWhenUsed="0" w:qFormat="1"/>
-    <w:lsdException w:name="Emphasis" w:semiHidden="0" w:uiPriority="20" w:unhideWhenUsed="0" w:qFormat="1"/>
-    <w:lsdException w:name="Table Grid" w:semiHidden="0" w:uiPriority="59" w:unhideWhenUsed="0"/>
-    <w:lsdException w:name="Placeholder Text" w:unhideWhenUsed="0"/>
-    <w:lsdException w:name="No Spacing" w:semiHidden="0" w:uiPriority="1" w:unhideWhenUsed="0" w:qFormat="1"/>
-    <w:lsdException w:name="Light Shading" w:semiHidden="0" w:uiPriority="60" w:unhideWhenUsed="0"/>
-    <w:lsdException w:name="Light List" w:semiHidden="0" w:uiPriority="61" w:unhideWhenUsed="0"/>
-    <w:lsdException w:name="Light Grid" w:semiHidden="0" w:uiPriority="62" w:unhideWhenUsed="0"/>
-    <w:lsdException w:name="Medium Shading 1" w:semiHidden="0" w:uiPriority="63" w:unhideWhenUsed="0"/>
-    <w:lsdException w:name="Medium Shading 2" w:semiHidden="0" w:uiPriority="64" w:unhideWhenUsed="0"/>
-    <w:lsdException w:name="Medium List 1" w:semiHidden="0" w:uiPriority="65" w:unhideWhenUsed="0"/>
-    <w:lsdException w:name="Medium List 2" w:semiHidden="0" w:uiPriority="66" w:unhideWhenUsed="0"/>
-    <w:lsdException w:name="Medium Grid 1" w:semiHidden="0" w:uiPriority="67" w:unhideWhenUsed="0"/>
-    <w:lsdException w:name="Medium Grid 2" w:semiHidden="0" w:uiPriority="68" w:unhideWhenUsed="0"/>
-    <w:lsdException w:name="Medium Grid 3" w:semiHidden="0" w:uiPriority="69" w:unhideWhenUsed="0"/>
-    <w:lsdException w:name="Dark List" w:semiHidden="0" w:uiPriority="70" w:unhideWhenUsed="0"/>
-    <w:lsdException w:name="Colorful Shading" w:semiHidden="0" w:uiPriority="71" w:unhideWhenUsed="0"/>
-    <w:lsdException w:name="Colorful List" w:semiHidden="0" w:uiPriority="72" w:unhideWhenUsed="0"/>
-    <w:lsdException w:name="Colorful Grid" w:semiHidden="0" w:uiPriority="73" w:unhideWhenUsed="0"/>
-    <w:lsdException w:name="Light Shading Accent 1" w:semiHidden="0" w:uiPriority="60" w:unhideWhenUsed="0"/>
-    <w:lsdException w:name="Light List Accent 1" w:semiHidden="0" w:uiPriority="61" w:unhideWhenUsed="0"/>
-    <w:lsdException w:name="Light Grid Accent 1" w:semiHidden="0" w:uiPriority="62" w:unhideWhenUsed="0"/>
-    <w:lsdException w:name="Medium Shading 1 Accent 1" w:semiHidden="0" w:uiPriority="63" w:unhideWhenUsed="0"/>
-    <w:lsdException w:name="Medium Shading 2 Accent 1" w:semiHidden="0" w:uiPriority="64" w:unhideWhenUsed="0"/>
-    <w:lsdException w:name="Medium List 1 Accent 1" w:semiHidden="0" w:uiPriority="65" w:unhideWhenUsed="0"/>
-    <w:lsdException w:name="Revision" w:unhideWhenUsed="0"/>
-    <w:lsdException w:name="List Paragraph" w:semiHidden="0" w:uiPriority="34" w:unhideWhenUsed="0" w:qFormat="1"/>
-    <w:lsdException w:name="Quote" w:semiHidden="0" w:uiPriority="29" w:unhideWhenUsed="0" w:qFormat="1"/>
-    <w:lsdException w:name="Intense Quote" w:semiHidden="0" w:uiPriority="30" w:unhideWhenUsed="0" w:qFormat="1"/>
-    <w:lsdException w:name="Medium List 2 Accent 1" w:semiHidden="0" w:uiPriority="66" w:unhideWhenUsed="0"/>
-    <w:lsdException w:name="Medium Grid 1 Accent 1" w:semiHidden="0" w:uiPriority="67" w:unhideWhenUsed="0"/>
-    <w:lsdException w:name="Medium Grid 2 Accent 1" w:semiHidden="0" w:uiPriority="68" w:unhideWhenUsed="0"/>
-    <w:lsdException w:name="Medium Grid 3 Accent 1" w:semiHidden="0" w:uiPriority="69" w:unhideWhenUsed="0"/>
-    <w:lsdException w:name="Dark List Accent 1" w:semiHidden="0" w:uiPriority="70" w:unhideWhenUsed="0"/>
-    <w:lsdException w:name="Colorful Shading Accent 1" w:semiHidden="0" w:uiPriority="71" w:unhideWhenUsed="0"/>
-    <w:lsdException w:name="Colorful List Accent 1" w:semiHidden="0" w:uiPriority="72" w:unhideWhenUsed="0"/>
-    <w:lsdException w:name="Colorful Grid Accent 1" w:semiHidden="0" w:uiPriority="73" w:unhideWhenUsed="0"/>
-    <w:lsdException w:name="Light Shading Accent 2" w:semiHidden="0" w:uiPriority="60" w:unhideWhenUsed="0"/>
-    <w:lsdException w:name="Light List Accent 2" w:semiHidden="0" w:uiPriority="61" w:unhideWhenUsed="0"/>
-    <w:lsdException w:name="Light Grid Accent 2" w:semiHidden="0" w:uiPriority="62" w:unhideWhenUsed="0"/>
-    <w:lsdException w:name="Medium Shading 1 Accent 2" w:semiHidden="0" w:uiPriority="63" w:unhideWhenUsed="0"/>
-    <w:lsdException w:name="Medium Shading 2 Accent 2" w:semiHidden="0" w:uiPriority="64" w:unhideWhenUsed="0"/>
-    <w:lsdException w:name="Medium List 1 Accent 2" w:semiHidden="0" w:uiPriority="65" w:unhideWhenUsed="0"/>
-    <w:lsdException w:name="Medium List 2 Accent 2" w:semiHidden="0" w:uiPriority="66" w:unhideWhenUsed="0"/>
-    <w:lsdException w:name="Medium Grid 1 Accent 2" w:semiHidden="0" w:uiPriority="67" w:unhideWhenUsed="0"/>
-    <w:lsdException w:name="Medium Grid 2 Accent 2" w:semiHidden="0" w:uiPriority="68" w:unhideWhenUsed="0"/>
-    <w:lsdException w:name="Medium Grid 3 Accent 2" w:semiHidden="0" w:uiPriority="69" w:unhideWhenUsed="0"/>
-    <w:lsdException w:name="Dark List Accent 2" w:semiHidden="0" w:uiPriority="70" w:unhideWhenUsed="0"/>
-    <w:lsdException w:name="Colorful Shading Accent 2" w:semiHidden="0" w:uiPriority="71" w:unhideWhenUsed="0"/>
-    <w:lsdException w:name="Colorful List Accent 2" w:semiHidden="0" w:uiPriority="72" w:unhideWhenUsed="0"/>
-    <w:lsdException w:name="Colorful Grid Accent 2" w:semiHidden="0" w:uiPriority="73" w:unhideWhenUsed="0"/>
-    <w:lsdException w:name="Light Shading Accent 3" w:semiHidden="0" w:uiPriority="60" w:unhideWhenUsed="0"/>
-    <w:lsdException w:name="Light List Accent 3" w:semiHidden="0" w:uiPriority="61" w:unhideWhenUsed="0"/>
-    <w:lsdException w:name="Light Grid Accent 3" w:semiHidden="0" w:uiPriority="62" w:unhideWhenUsed="0"/>
-    <w:lsdException w:name="Medium Shading 1 Accent 3" w:semiHidden="0" w:uiPriority="63" w:unhideWhenUsed="0"/>
-    <w:lsdException w:name="Medium Shading 2 Accent 3" w:semiHidden="0" w:uiPriority="64" w:unhideWhenUsed="0"/>
-    <w:lsdException w:name="Medium List 1 Accent 3" w:semiHidden="0" w:uiPriority="65" w:unhideWhenUsed="0"/>
-    <w:lsdException w:name="Medium List 2 Accent 3" w:semiHidden="0" w:uiPriority="66" w:unhideWhenUsed="0"/>
-    <w:lsdException w:name="Medium Grid 1 Accent 3" w:semiHidden="0" w:uiPriority="67" w:unhideWhenUsed="0"/>
-    <w:lsdException w:name="Medium Grid 2 Accent 3" w:semiHidden="0" w:uiPriority="68" w:unhideWhenUsed="0"/>
-    <w:lsdException w:name="Medium Grid 3 Accent 3" w:semiHidden="0" w:uiPriority="69" w:unhideWhenUsed="0"/>
-    <w:lsdException w:name="Dark List Accent 3" w:semiHidden="0" w:uiPriority="70" w:unhideWhenUsed="0"/>
-    <w:lsdException w:name="Colorful Shading Accent 3" w:semiHidden="0" w:uiPriority="71" w:unhideWhenUsed="0"/>
-    <w:lsdException w:name="Colorful List Accent 3" w:semiHidden="0" w:uiPriority="72" w:unhideWhenUsed="0"/>
-    <w:lsdException w:name="Colorful Grid Accent 3" w:semiHidden="0" w:uiPriority="73" w:unhideWhenUsed="0"/>
-    <w:lsdException w:name="Light Shading Accent 4" w:semiHidden="0" w:uiPriority="60" w:unhideWhenUsed="0"/>
-    <w:lsdException w:name="Light List Accent 4" w:semiHidden="0" w:uiPriority="61" w:unhideWhenUsed="0"/>
-    <w:lsdException w:name="Light Grid Accent 4" w:semiHidden="0" w:uiPriority="62" w:unhideWhenUsed="0"/>
-    <w:lsdException w:name="Medium Shading 1 Accent 4" w:semiHidden="0" w:uiPriority="63" w:unhideWhenUsed="0"/>
-    <w:lsdException w:name="Medium Shading 2 Accent 4" w:semiHidden="0" w:uiPriority="64" w:unhideWhenUsed="0"/>
-    <w:lsdException w:name="Medium List 1 Accent 4" w:semiHidden="0" w:uiPriority="65" w:unhideWhenUsed="0"/>
-    <w:lsdException w:name="Medium List 2 Accent 4" w:semiHidden="0" w:uiPriority="66" w:unhideWhenUsed="0"/>
-    <w:lsdException w:name="Medium Grid 1 Accent 4" w:semiHidden="0" w:uiPriority="67" w:unhideWhenUsed="0"/>
-    <w:lsdException w:name="Medium Grid 2 Accent 4" w:semiHidden="0" w:uiPriority="68" w:unhideWhenUsed="0"/>
-    <w:lsdException w:name="Medium Grid 3 Accent 4" w:semiHidden="0" w:uiPriority="69" w:unhideWhenUsed="0"/>
-    <w:lsdException w:name="Dark List Accent 4" w:semiHidden="0" w:uiPriority="70" w:unhideWhenUsed="0"/>
-    <w:lsdException w:name="Colorful Shading Accent 4" w:semiHidden="0" w:uiPriority="71" w:unhideWhenUsed="0"/>
-    <w:lsdException w:name="Colorful List Accent 4" w:semiHidden="0" w:uiPriority="72" w:unhideWhenUsed="0"/>
-    <w:lsdException w:name="Colorful Grid Accent 4" w:semiHidden="0" w:uiPriority="73" w:unhideWhenUsed="0"/>
-    <w:lsdException w:name="Light Shading Accent 5" w:semiHidden="0" w:uiPriority="60" w:unhideWhenUsed="0"/>
-    <w:lsdException w:name="Light List Accent 5" w:semiHidden="0" w:uiPriority="61" w:unhideWhenUsed="0"/>
-    <w:lsdException w:name="Light Grid Accent 5" w:semiHidden="0" w:uiPriority="62" w:unhideWhenUsed="0"/>
-    <w:lsdException w:name="Medium Shading 1 Accent 5" w:semiHidden="0" w:uiPriority="63" w:unhideWhenUsed="0"/>
-    <w:lsdException w:name="Medium Shading 2 Accent 5" w:semiHidden="0" w:uiPriority="64" w:unhideWhenUsed="0"/>
-    <w:lsdException w:name="Medium List 1 Accent 5" w:semiHidden="0" w:uiPriority="65" w:unhideWhenUsed="0"/>
-    <w:lsdException w:name="Medium List 2 Accent 5" w:semiHidden="0" w:uiPriority="66" w:unhideWhenUsed="0"/>
-    <w:lsdException w:name="Medium Grid 1 Accent 5" w:semiHidden="0" w:uiPriority="67" w:unhideWhenUsed="0"/>
-    <w:lsdException w:name="Medium Grid 2 Accent 5" w:semiHidden="0" w:uiPriority="68" w:unhideWhenUsed="0"/>
-    <w:lsdException w:name="Medium Grid 3 Accent 5" w:semiHidden="0" w:uiPriority="69" w:unhideWhenUsed="0"/>
-    <w:lsdException w:name="Dark List Accent 5" w:semiHidden="0" w:uiPriority="70" w:unhideWhenUsed="0"/>
-    <w:lsdException w:name="Colorful Shading Accent 5" w:semiHidden="0" w:uiPriority="71" w:unhideWhenUsed="0"/>
-    <w:lsdException w:name="Colorful List Accent 5" w:semiHidden="0" w:uiPriority="72" w:unhideWhenUsed="0"/>
-    <w:lsdException w:name="Colorful Grid Accent 5" w:semiHidden="0" w:uiPriority="73" w:unhideWhenUsed="0"/>
-    <w:lsdException w:name="Light Shading Accent 6" w:semiHidden="0" w:uiPriority="60" w:unhideWhenUsed="0"/>
-    <w:lsdException w:name="Light List Accent 6" w:semiHidden="0" w:uiPriority="61" w:unhideWhenUsed="0"/>
-    <w:lsdException w:name="Light Grid Accent 6" w:semiHidden="0" w:uiPriority="62" w:unhideWhenUsed="0"/>
-    <w:lsdException w:name="Medium Shading 1 Accent 6" w:semiHidden="0" w:uiPriority="63" w:unhideWhenUsed="0"/>
-    <w:lsdException w:name="Medium Shading 2 Accent 6" w:semiHidden="0" w:uiPriority="64" w:unhideWhenUsed="0"/>
-    <w:lsdException w:name="Medium List 1 Accent 6" w:semiHidden="0" w:uiPriority="65" w:unhideWhenUsed="0"/>
-    <w:lsdException w:name="Medium List 2 Accent 6" w:semiHidden="0" w:uiPriority="66" w:unhideWhenUsed="0"/>
-    <w:lsdException w:name="Medium Grid 1 Accent 6" w:semiHidden="0" w:uiPriority="67" w:unhideWhenUsed="0"/>
-    <w:lsdException w:name="Medium Grid 2 Accent 6" w:semiHidden="0" w:uiPriority="68" w:unhideWhenUsed="0"/>
-    <w:lsdException w:name="Medium Grid 3 Accent 6" w:semiHidden="0" w:uiPriority="69" w:unhideWhenUsed="0"/>
-    <w:lsdException w:name="Dark List Accent 6" w:semiHidden="0" w:uiPriority="70" w:unhideWhenUsed="0"/>
-    <w:lsdException w:name="Colorful Shading Accent 6" w:semiHidden="0" w:uiPriority="71" w:unhideWhenUsed="0"/>
-    <w:lsdException w:name="Colorful List Accent 6" w:semiHidden="0" w:uiPriority="72" w:unhideWhenUsed="0"/>
-    <w:lsdException w:name="Colorful Grid Accent 6" w:semiHidden="0" w:uiPriority="73" w:unhideWhenUsed="0"/>
-    <w:lsdException w:name="Subtle Emphasis" w:semiHidden="0" w:uiPriority="19" w:unhideWhenUsed="0" w:qFormat="1"/>
-    <w:lsdException w:name="Intense Emphasis" w:semiHidden="0" w:uiPriority="21" w:unhideWhenUsed="0" w:qFormat="1"/>
-    <w:lsdException w:name="Subtle Reference" w:semiHidden="0" w:uiPriority="31" w:unhideWhenUsed="0" w:qFormat="1"/>
-    <w:lsdException w:name="Intense Reference" w:semiHidden="0" w:uiPriority="32" w:unhideWhenUsed="0" w:qFormat="1"/>
-    <w:lsdException w:name="Book Title" w:semiHidden="0" w:uiPriority="33" w:unhideWhenUsed="0" w:qFormat="1"/>
-    <w:lsdException w:name="Bibliography" w:uiPriority="37"/>
-    <w:lsdException w:name="TOC Heading" w:uiPriority="39" w:qFormat="1"/>
-  </w:latentStyles>
-  <w:style w:type="paragraph" w:default="1" w:styleId="Normal">
-    <w:name w:val="Normal"/>
-    <w:qFormat/>
-  </w:style>
-  <w:style w:type="character" w:default="1" w:styleId="DefaultParagraphFont">
-    <w:name w:val="Default Paragraph Font"/>
-    <w:uiPriority w:val="1"/>
-    <w:semiHidden/>
-    <w:unhideWhenUsed/>
-  </w:style>
-  <w:style w:type="table" w:default="1" w:styleId="TableNormal">
-    <w:name w:val="Normal Table"/>
-    <w:uiPriority w:val="99"/>
-    <w:semiHidden/>
-    <w:unhideWhenUsed/>
-    <w:tblPr>
-      <w:tblInd w:w="0" w:type="dxa"/>
-      <w:tblCellMar>
-        <w:top w:w="0" w:type="dxa"/>
-        <w:left w:w="108" w:type="dxa"/>
-        <w:bottom w:w="0" w:type="dxa"/>
-        <w:right w:w="108" w:type="dxa"/>
-      </w:tblCellMar>
-    </w:tblPr>
-  </w:style>
-  <w:style w:type="numbering" w:default="1" w:styleId="NoList">
-    <w:name w:val="No List"/>
-    <w:uiPriority w:val="99"/>
-    <w:semiHidden/>
-    <w:unhideWhenUsed/>
-  </w:style>
-  <w:style w:type="paragraph" w:customStyle="1" w:styleId="A219552322F64F47B30064F840E036BF">
-    <w:name w:val="A219552322F64F47B30064F840E036BF"/>
-    <w:rsid w:val="006E5D32"/>
-  </w:style>
-  <w:style w:type="paragraph" w:customStyle="1" w:styleId="F099A6843CE2416691E85E7D88429CC3">
-    <w:name w:val="F099A6843CE2416691E85E7D88429CC3"/>
-    <w:rsid w:val="006E5D32"/>
-  </w:style>
-  <w:style w:type="paragraph" w:customStyle="1" w:styleId="AD5EFAB92B674256AAF312154ADF7EC8">
-    <w:name w:val="AD5EFAB92B674256AAF312154ADF7EC8"/>
-    <w:rsid w:val="006E5D32"/>
-  </w:style>
-</w:styles>
-</file>
-
-<file path=word/glossary/stylesWithEffects.xml><?xml version="1.0" encoding="utf-8"?>
-<w:styles xmlns:wpc="http://schemas.microsoft.com/office/word/2010/wordprocessingCanvas" xmlns:mc="http://schemas.openxmlformats.org/markup-compatibility/2006" xmlns:o="urn:schemas-microsoft-com:office:office" xmlns:r="http://schemas.openxmlformats.org/officeDocument/2006/relationships" xmlns:m="http://schemas.openxmlformats.org/officeDocument/2006/math" xmlns:v="urn:schemas-microsoft-com:vml" xmlns:wp14="http://schemas.microsoft.com/office/word/2010/wordprocessingDrawing" xmlns:wp="http://schemas.openxmlformats.org/drawingml/2006/wordprocessingDrawing" xmlns:w10="urn:schemas-microsoft-com:office:word" xmlns:w="http://schemas.openxmlformats.org/wordprocessingml/2006/main" xmlns:w14="http://schemas.microsoft.com/office/word/2010/wordml" xmlns:wpg="http://schemas.microsoft.com/office/word/2010/wordprocessingGroup" xmlns:wpi="http://schemas.microsoft.com/office/word/2010/wordprocessingInk" xmlns:wne="http://schemas.microsoft.com/office/word/2006/wordml" xmlns:wps="http://schemas.microsoft.com/office/word/2010/wordprocessingShape" mc:Ignorable="w14 wp14">
-  <w:docDefaults>
-    <w:rPrDefault>
-      <w:rPr>
-        <w:rFonts w:asciiTheme="minorHAnsi" w:eastAsiaTheme="minorEastAsia" w:hAnsiTheme="minorHAnsi" w:cstheme="minorBidi"/>
-        <w:sz w:val="22"/>
-        <w:szCs w:val="22"/>
-        <w:lang w:val="en-US" w:eastAsia="en-US" w:bidi="ar-SA"/>
-      </w:rPr>
-    </w:rPrDefault>
-    <w:pPrDefault>
-      <w:pPr>
-        <w:spacing w:after="200" w:line="276" w:lineRule="auto"/>
-      </w:pPr>
-    </w:pPrDefault>
-  </w:docDefaults>
-  <w:latentStyles w:defLockedState="0" w:defUIPriority="99" w:defSemiHidden="1" w:defUnhideWhenUsed="1" w:defQFormat="0" w:count="267">
-    <w:lsdException w:name="Normal" w:semiHidden="0" w:uiPriority="0" w:unhideWhenUsed="0" w:qFormat="1"/>
-    <w:lsdException w:name="heading 1" w:semiHidden="0" w:uiPriority="9" w:unhideWhenUsed="0" w:qFormat="1"/>
-    <w:lsdException w:name="heading 2" w:uiPriority="9" w:qFormat="1"/>
-    <w:lsdException w:name="heading 3" w:uiPriority="9" w:qFormat="1"/>
-    <w:lsdException w:name="heading 4" w:uiPriority="9" w:qFormat="1"/>
-    <w:lsdException w:name="heading 5" w:uiPriority="9" w:qFormat="1"/>
-    <w:lsdException w:name="heading 6" w:uiPriority="9" w:qFormat="1"/>
-    <w:lsdException w:name="heading 7" w:uiPriority="9" w:qFormat="1"/>
-    <w:lsdException w:name="heading 8" w:uiPriority="9" w:qFormat="1"/>
-    <w:lsdException w:name="heading 9" w:uiPriority="9" w:qFormat="1"/>
-    <w:lsdException w:name="toc 1" w:uiPriority="39"/>
-    <w:lsdException w:name="toc 2" w:uiPriority="39"/>
-    <w:lsdException w:name="toc 3" w:uiPriority="39"/>
-    <w:lsdException w:name="toc 4" w:uiPriority="39"/>
-    <w:lsdException w:name="toc 5" w:uiPriority="39"/>
-    <w:lsdException w:name="toc 6" w:uiPriority="39"/>
-    <w:lsdException w:name="toc 7" w:uiPriority="39"/>
-    <w:lsdException w:name="toc 8" w:uiPriority="39"/>
-    <w:lsdException w:name="toc 9" w:uiPriority="39"/>
-    <w:lsdException w:name="caption" w:uiPriority="35" w:qFormat="1"/>
-    <w:lsdException w:name="Title" w:semiHidden="0" w:uiPriority="10" w:unhideWhenUsed="0" w:qFormat="1"/>
-    <w:lsdException w:name="Default Paragraph Font" w:uiPriority="1"/>
-    <w:lsdException w:name="Subtitle" w:semiHidden="0" w:uiPriority="11" w:unhideWhenUsed="0" w:qFormat="1"/>
-    <w:lsdException w:name="Strong" w:semiHidden="0" w:uiPriority="22" w:unhideWhenUsed="0" w:qFormat="1"/>
-    <w:lsdException w:name="Emphasis" w:semiHidden="0" w:uiPriority="20" w:unhideWhenUsed="0" w:qFormat="1"/>
-    <w:lsdException w:name="Table Grid" w:semiHidden="0" w:uiPriority="59" w:unhideWhenUsed="0"/>
-    <w:lsdException w:name="Placeholder Text" w:unhideWhenUsed="0"/>
-    <w:lsdException w:name="No Spacing" w:semiHidden="0" w:uiPriority="1" w:unhideWhenUsed="0" w:qFormat="1"/>
-    <w:lsdException w:name="Light Shading" w:semiHidden="0" w:uiPriority="60" w:unhideWhenUsed="0"/>
-    <w:lsdException w:name="Light List" w:semiHidden="0" w:uiPriority="61" w:unhideWhenUsed="0"/>
-    <w:lsdException w:name="Light Grid" w:semiHidden="0" w:uiPriority="62" w:unhideWhenUsed="0"/>
-    <w:lsdException w:name="Medium Shading 1" w:semiHidden="0" w:uiPriority="63" w:unhideWhenUsed="0"/>
-    <w:lsdException w:name="Medium Shading 2" w:semiHidden="0" w:uiPriority="64" w:unhideWhenUsed="0"/>
-    <w:lsdException w:name="Medium List 1" w:semiHidden="0" w:uiPriority="65" w:unhideWhenUsed="0"/>
-    <w:lsdException w:name="Medium List 2" w:semiHidden="0" w:uiPriority="66" w:unhideWhenUsed="0"/>
-    <w:lsdException w:name="Medium Grid 1" w:semiHidden="0" w:uiPriority="67" w:unhideWhenUsed="0"/>
-    <w:lsdException w:name="Medium Grid 2" w:semiHidden="0" w:uiPriority="68" w:unhideWhenUsed="0"/>
-    <w:lsdException w:name="Medium Grid 3" w:semiHidden="0" w:uiPriority="69" w:unhideWhenUsed="0"/>
-    <w:lsdException w:name="Dark List" w:semiHidden="0" w:uiPriority="70" w:unhideWhenUsed="0"/>
-    <w:lsdException w:name="Colorful Shading" w:semiHidden="0" w:uiPriority="71" w:unhideWhenUsed="0"/>
-    <w:lsdException w:name="Colorful List" w:semiHidden="0" w:uiPriority="72" w:unhideWhenUsed="0"/>
-    <w:lsdException w:name="Colorful Grid" w:semiHidden="0" w:uiPriority="73" w:unhideWhenUsed="0"/>
-    <w:lsdException w:name="Light Shading Accent 1" w:semiHidden="0" w:uiPriority="60" w:unhideWhenUsed="0"/>
-    <w:lsdException w:name="Light List Accent 1" w:semiHidden="0" w:uiPriority="61" w:unhideWhenUsed="0"/>
-    <w:lsdException w:name="Light Grid Accent 1" w:semiHidden="0" w:uiPriority="62" w:unhideWhenUsed="0"/>
-    <w:lsdException w:name="Medium Shading 1 Accent 1" w:semiHidden="0" w:uiPriority="63" w:unhideWhenUsed="0"/>
-    <w:lsdException w:name="Medium Shading 2 Accent 1" w:semiHidden="0" w:uiPriority="64" w:unhideWhenUsed="0"/>
-    <w:lsdException w:name="Medium List 1 Accent 1" w:semiHidden="0" w:uiPriority="65" w:unhideWhenUsed="0"/>
-    <w:lsdException w:name="Revision" w:unhideWhenUsed="0"/>
-    <w:lsdException w:name="List Paragraph" w:semiHidden="0" w:uiPriority="34" w:unhideWhenUsed="0" w:qFormat="1"/>
-    <w:lsdException w:name="Quote" w:semiHidden="0" w:uiPriority="29" w:unhideWhenUsed="0" w:qFormat="1"/>
-    <w:lsdException w:name="Intense Quote" w:semiHidden="0" w:uiPriority="30" w:unhideWhenUsed="0" w:qFormat="1"/>
-    <w:lsdException w:name="Medium List 2 Accent 1" w:semiHidden="0" w:uiPriority="66" w:unhideWhenUsed="0"/>
-    <w:lsdException w:name="Medium Grid 1 Accent 1" w:semiHidden="0" w:uiPriority="67" w:unhideWhenUsed="0"/>
-    <w:lsdException w:name="Medium Grid 2 Accent 1" w:semiHidden="0" w:uiPriority="68" w:unhideWhenUsed="0"/>
-    <w:lsdException w:name="Medium Grid 3 Accent 1" w:semiHidden="0" w:uiPriority="69" w:unhideWhenUsed="0"/>
-    <w:lsdException w:name="Dark List Accent 1" w:semiHidden="0" w:uiPriority="70" w:unhideWhenUsed="0"/>
-    <w:lsdException w:name="Colorful Shading Accent 1" w:semiHidden="0" w:uiPriority="71" w:unhideWhenUsed="0"/>
-    <w:lsdException w:name="Colorful List Accent 1" w:semiHidden="0" w:uiPriority="72" w:unhideWhenUsed="0"/>
-    <w:lsdException w:name="Colorful Grid Accent 1" w:semiHidden="0" w:uiPriority="73" w:unhideWhenUsed="0"/>
-    <w:lsdException w:name="Light Shading Accent 2" w:semiHidden="0" w:uiPriority="60" w:unhideWhenUsed="0"/>
-    <w:lsdException w:name="Light List Accent 2" w:semiHidden="0" w:uiPriority="61" w:unhideWhenUsed="0"/>
-    <w:lsdException w:name="Light Grid Accent 2" w:semiHidden="0" w:uiPriority="62" w:unhideWhenUsed="0"/>
-    <w:lsdException w:name="Medium Shading 1 Accent 2" w:semiHidden="0" w:uiPriority="63" w:unhideWhenUsed="0"/>
-    <w:lsdException w:name="Medium Shading 2 Accent 2" w:semiHidden="0" w:uiPriority="64" w:unhideWhenUsed="0"/>
-    <w:lsdException w:name="Medium List 1 Accent 2" w:semiHidden="0" w:uiPriority="65" w:unhideWhenUsed="0"/>
-    <w:lsdException w:name="Medium List 2 Accent 2" w:semiHidden="0" w:uiPriority="66" w:unhideWhenUsed="0"/>
-    <w:lsdException w:name="Medium Grid 1 Accent 2" w:semiHidden="0" w:uiPriority="67" w:unhideWhenUsed="0"/>
-    <w:lsdException w:name="Medium Grid 2 Accent 2" w:semiHidden="0" w:uiPriority="68" w:unhideWhenUsed="0"/>
-    <w:lsdException w:name="Medium Grid 3 Accent 2" w:semiHidden="0" w:uiPriority="69" w:unhideWhenUsed="0"/>
-    <w:lsdException w:name="Dark List Accent 2" w:semiHidden="0" w:uiPriority="70" w:unhideWhenUsed="0"/>
-    <w:lsdException w:name="Colorful Shading Accent 2" w:semiHidden="0" w:uiPriority="71" w:unhideWhenUsed="0"/>
-    <w:lsdException w:name="Colorful List Accent 2" w:semiHidden="0" w:uiPriority="72" w:unhideWhenUsed="0"/>
-    <w:lsdException w:name="Colorful Grid Accent 2" w:semiHidden="0" w:uiPriority="73" w:unhideWhenUsed="0"/>
-    <w:lsdException w:name="Light Shading Accent 3" w:semiHidden="0" w:uiPriority="60" w:unhideWhenUsed="0"/>
-    <w:lsdException w:name="Light List Accent 3" w:semiHidden="0" w:uiPriority="61" w:unhideWhenUsed="0"/>
-    <w:lsdException w:name="Light Grid Accent 3" w:semiHidden="0" w:uiPriority="62" w:unhideWhenUsed="0"/>
-    <w:lsdException w:name="Medium Shading 1 Accent 3" w:semiHidden="0" w:uiPriority="63" w:unhideWhenUsed="0"/>
-    <w:lsdException w:name="Medium Shading 2 Accent 3" w:semiHidden="0" w:uiPriority="64" w:unhideWhenUsed="0"/>
-    <w:lsdException w:name="Medium List 1 Accent 3" w:semiHidden="0" w:uiPriority="65" w:unhideWhenUsed="0"/>
-    <w:lsdException w:name="Medium List 2 Accent 3" w:semiHidden="0" w:uiPriority="66" w:unhideWhenUsed="0"/>
-    <w:lsdException w:name="Medium Grid 1 Accent 3" w:semiHidden="0" w:uiPriority="67" w:unhideWhenUsed="0"/>
-    <w:lsdException w:name="Medium Grid 2 Accent 3" w:semiHidden="0" w:uiPriority="68" w:unhideWhenUsed="0"/>
-    <w:lsdException w:name="Medium Grid 3 Accent 3" w:semiHidden="0" w:uiPriority="69" w:unhideWhenUsed="0"/>
-    <w:lsdException w:name="Dark List Accent 3" w:semiHidden="0" w:uiPriority="70" w:unhideWhenUsed="0"/>
-    <w:lsdException w:name="Colorful Shading Accent 3" w:semiHidden="0" w:uiPriority="71" w:unhideWhenUsed="0"/>
-    <w:lsdException w:name="Colorful List Accent 3" w:semiHidden="0" w:uiPriority="72" w:unhideWhenUsed="0"/>
-    <w:lsdException w:name="Colorful Grid Accent 3" w:semiHidden="0" w:uiPriority="73" w:unhideWhenUsed="0"/>
-    <w:lsdException w:name="Light Shading Accent 4" w:semiHidden="0" w:uiPriority="60" w:unhideWhenUsed="0"/>
-    <w:lsdException w:name="Light List Accent 4" w:semiHidden="0" w:uiPriority="61" w:unhideWhenUsed="0"/>
-    <w:lsdException w:name="Light Grid Accent 4" w:semiHidden="0" w:uiPriority="62" w:unhideWhenUsed="0"/>
-    <w:lsdException w:name="Medium Shading 1 Accent 4" w:semiHidden="0" w:uiPriority="63" w:unhideWhenUsed="0"/>
-    <w:lsdException w:name="Medium Shading 2 Accent 4" w:semiHidden="0" w:uiPriority="64" w:unhideWhenUsed="0"/>
-    <w:lsdException w:name="Medium List 1 Accent 4" w:semiHidden="0" w:uiPriority="65" w:unhideWhenUsed="0"/>
-    <w:lsdException w:name="Medium List 2 Accent 4" w:semiHidden="0" w:uiPriority="66" w:unhideWhenUsed="0"/>
-    <w:lsdException w:name="Medium Grid 1 Accent 4" w:semiHidden="0" w:uiPriority="67" w:unhideWhenUsed="0"/>
-    <w:lsdException w:name="Medium Grid 2 Accent 4" w:semiHidden="0" w:uiPriority="68" w:unhideWhenUsed="0"/>
-    <w:lsdException w:name="Medium Grid 3 Accent 4" w:semiHidden="0" w:uiPriority="69" w:unhideWhenUsed="0"/>
-    <w:lsdException w:name="Dark List Accent 4" w:semiHidden="0" w:uiPriority="70" w:unhideWhenUsed="0"/>
-    <w:lsdException w:name="Colorful Shading Accent 4" w:semiHidden="0" w:uiPriority="71" w:unhideWhenUsed="0"/>
-    <w:lsdException w:name="Colorful List Accent 4" w:semiHidden="0" w:uiPriority="72" w:unhideWhenUsed="0"/>
-    <w:lsdException w:name="Colorful Grid Accent 4" w:semiHidden="0" w:uiPriority="73" w:unhideWhenUsed="0"/>
-    <w:lsdException w:name="Light Shading Accent 5" w:semiHidden="0" w:uiPriority="60" w:unhideWhenUsed="0"/>
-    <w:lsdException w:name="Light List Accent 5" w:semiHidden="0" w:uiPriority="61" w:unhideWhenUsed="0"/>
-    <w:lsdException w:name="Light Grid Accent 5" w:semiHidden="0" w:uiPriority="62" w:unhideWhenUsed="0"/>
-    <w:lsdException w:name="Medium Shading 1 Accent 5" w:semiHidden="0" w:uiPriority="63" w:unhideWhenUsed="0"/>
-    <w:lsdException w:name="Medium Shading 2 Accent 5" w:semiHidden="0" w:uiPriority="64" w:unhideWhenUsed="0"/>
-    <w:lsdException w:name="Medium List 1 Accent 5" w:semiHidden="0" w:uiPriority="65" w:unhideWhenUsed="0"/>
-    <w:lsdException w:name="Medium List 2 Accent 5" w:semiHidden="0" w:uiPriority="66" w:unhideWhenUsed="0"/>
-    <w:lsdException w:name="Medium Grid 1 Accent 5" w:semiHidden="0" w:uiPriority="67" w:unhideWhenUsed="0"/>
-    <w:lsdException w:name="Medium Grid 2 Accent 5" w:semiHidden="0" w:uiPriority="68" w:unhideWhenUsed="0"/>
-    <w:lsdException w:name="Medium Grid 3 Accent 5" w:semiHidden="0" w:uiPriority="69" w:unhideWhenUsed="0"/>
-    <w:lsdException w:name="Dark List Accent 5" w:semiHidden="0" w:uiPriority="70" w:unhideWhenUsed="0"/>
-    <w:lsdException w:name="Colorful Shading Accent 5" w:semiHidden="0" w:uiPriority="71" w:unhideWhenUsed="0"/>
-    <w:lsdException w:name="Colorful List Accent 5" w:semiHidden="0" w:uiPriority="72" w:unhideWhenUsed="0"/>
-    <w:lsdException w:name="Colorful Grid Accent 5" w:semiHidden="0" w:uiPriority="73" w:unhideWhenUsed="0"/>
-    <w:lsdException w:name="Light Shading Accent 6" w:semiHidden="0" w:uiPriority="60" w:unhideWhenUsed="0"/>
-    <w:lsdException w:name="Light List Accent 6" w:semiHidden="0" w:uiPriority="61" w:unhideWhenUsed="0"/>
-    <w:lsdException w:name="Light Grid Accent 6" w:semiHidden="0" w:uiPriority="62" w:unhideWhenUsed="0"/>
-    <w:lsdException w:name="Medium Shading 1 Accent 6" w:semiHidden="0" w:uiPriority="63" w:unhideWhenUsed="0"/>
-    <w:lsdException w:name="Medium Shading 2 Accent 6" w:semiHidden="0" w:uiPriority="64" w:unhideWhenUsed="0"/>
-    <w:lsdException w:name="Medium List 1 Accent 6" w:semiHidden="0" w:uiPriority="65" w:unhideWhenUsed="0"/>
-    <w:lsdException w:name="Medium List 2 Accent 6" w:semiHidden="0" w:uiPriority="66" w:unhideWhenUsed="0"/>
-    <w:lsdException w:name="Medium Grid 1 Accent 6" w:semiHidden="0" w:uiPriority="67" w:unhideWhenUsed="0"/>
-    <w:lsdException w:name="Medium Grid 2 Accent 6" w:semiHidden="0" w:uiPriority="68" w:unhideWhenUsed="0"/>
-    <w:lsdException w:name="Medium Grid 3 Accent 6" w:semiHidden="0" w:uiPriority="69" w:unhideWhenUsed="0"/>
-    <w:lsdException w:name="Dark List Accent 6" w:semiHidden="0" w:uiPriority="70" w:unhideWhenUsed="0"/>
-    <w:lsdException w:name="Colorful Shading Accent 6" w:semiHidden="0" w:uiPriority="71" w:unhideWhenUsed="0"/>
-    <w:lsdException w:name="Colorful List Accent 6" w:semiHidden="0" w:uiPriority="72" w:unhideWhenUsed="0"/>
-    <w:lsdException w:name="Colorful Grid Accent 6" w:semiHidden="0" w:uiPriority="73" w:unhideWhenUsed="0"/>
-    <w:lsdException w:name="Subtle Emphasis" w:semiHidden="0" w:uiPriority="19" w:unhideWhenUsed="0" w:qFormat="1"/>
-    <w:lsdException w:name="Intense Emphasis" w:semiHidden="0" w:uiPriority="21" w:unhideWhenUsed="0" w:qFormat="1"/>
-    <w:lsdException w:name="Subtle Reference" w:semiHidden="0" w:uiPriority="31" w:unhideWhenUsed="0" w:qFormat="1"/>
-    <w:lsdException w:name="Intense Reference" w:semiHidden="0" w:uiPriority="32" w:unhideWhenUsed="0" w:qFormat="1"/>
-    <w:lsdException w:name="Book Title" w:semiHidden="0" w:uiPriority="33" w:unhideWhenUsed="0" w:qFormat="1"/>
-    <w:lsdException w:name="Bibliography" w:uiPriority="37"/>
-    <w:lsdException w:name="TOC Heading" w:uiPriority="39" w:qFormat="1"/>
-  </w:latentStyles>
-  <w:style w:type="paragraph" w:default="1" w:styleId="Normal">
-    <w:name w:val="Normal"/>
-    <w:qFormat/>
-  </w:style>
-  <w:style w:type="character" w:default="1" w:styleId="DefaultParagraphFont">
-    <w:name w:val="Default Paragraph Font"/>
-    <w:uiPriority w:val="1"/>
-    <w:semiHidden/>
-    <w:unhideWhenUsed/>
-  </w:style>
-  <w:style w:type="table" w:default="1" w:styleId="TableNormal">
-    <w:name w:val="Normal Table"/>
-    <w:uiPriority w:val="99"/>
-    <w:semiHidden/>
-    <w:unhideWhenUsed/>
-    <w:tblPr>
-      <w:tblInd w:w="0" w:type="dxa"/>
-      <w:tblCellMar>
-        <w:top w:w="0" w:type="dxa"/>
-        <w:left w:w="108" w:type="dxa"/>
-        <w:bottom w:w="0" w:type="dxa"/>
-        <w:right w:w="108" w:type="dxa"/>
-      </w:tblCellMar>
-    </w:tblPr>
-  </w:style>
-  <w:style w:type="numbering" w:default="1" w:styleId="NoList">
-    <w:name w:val="No List"/>
-    <w:uiPriority w:val="99"/>
-    <w:semiHidden/>
-    <w:unhideWhenUsed/>
-  </w:style>
-  <w:style w:type="paragraph" w:customStyle="1" w:styleId="A219552322F64F47B30064F840E036BF">
-    <w:name w:val="A219552322F64F47B30064F840E036BF"/>
-    <w:rsid w:val="006E5D32"/>
-  </w:style>
-  <w:style w:type="paragraph" w:customStyle="1" w:styleId="F099A6843CE2416691E85E7D88429CC3">
-    <w:name w:val="F099A6843CE2416691E85E7D88429CC3"/>
-    <w:rsid w:val="006E5D32"/>
-  </w:style>
-  <w:style w:type="paragraph" w:customStyle="1" w:styleId="AD5EFAB92B674256AAF312154ADF7EC8">
-    <w:name w:val="AD5EFAB92B674256AAF312154ADF7EC8"/>
-    <w:rsid w:val="006E5D32"/>
-  </w:style>
-</w:styles>
-</file>
-
-<file path=word/glossary/webSettings.xml><?xml version="1.0" encoding="utf-8"?>
-<w:webSettings xmlns:mc="http://schemas.openxmlformats.org/markup-compatibility/2006" xmlns:r="http://schemas.openxmlformats.org/officeDocument/2006/relationships" xmlns:w="http://schemas.openxmlformats.org/wordprocessingml/2006/main" xmlns:w14="http://schemas.microsoft.com/office/word/2010/wordml" mc:Ignorable="w14">
-  <w:optimizeForBrowser/>
-  <w:allowPNG/>
-</w:webSettings>
 </file>
 
 <file path=word/theme/theme1.xml><?xml version="1.0" encoding="utf-8"?>
@@ -3821,7 +3277,7 @@
 </file>
 
 <file path=customXml/itemProps1.xml><?xml version="1.0" encoding="utf-8"?>
-<ds:datastoreItem xmlns:ds="http://schemas.openxmlformats.org/officeDocument/2006/customXml" ds:itemID="{DEFE5787-2005-4C33-BB72-F249DF451EED}">
+<ds:datastoreItem xmlns:ds="http://schemas.openxmlformats.org/officeDocument/2006/customXml" ds:itemID="{698DDC54-170F-4499-828B-CD635DA33A6E}">
   <ds:schemaRefs>
     <ds:schemaRef ds:uri="http://schemas.openxmlformats.org/officeDocument/2006/bibliography"/>
   </ds:schemaRefs>

</xml_diff>

<commit_message>
Updated Static Data walkthrough steps
Updated static data walkthrough steps
</commit_message>
<xml_diff>
--- a/ProjectWalkthrough.docx
+++ b/ProjectWalkthrough.docx
@@ -630,19 +630,31 @@
           <w:tcPr>
             <w:tcW w:w="1458" w:type="dxa"/>
           </w:tcPr>
-          <w:p/>
+          <w:p>
+            <w:r>
+              <w:t>22 Aug 2015</w:t>
+            </w:r>
+          </w:p>
         </w:tc>
         <w:tc>
           <w:tcPr>
             <w:tcW w:w="4926" w:type="dxa"/>
           </w:tcPr>
-          <w:p/>
+          <w:p>
+            <w:r>
+              <w:t>Added Static Data – Walkthrough</w:t>
+            </w:r>
+          </w:p>
         </w:tc>
         <w:tc>
           <w:tcPr>
             <w:tcW w:w="3192" w:type="dxa"/>
           </w:tcPr>
-          <w:p/>
+          <w:p>
+            <w:r>
+              <w:t>Naveen</w:t>
+            </w:r>
+          </w:p>
         </w:tc>
       </w:tr>
       <w:tr>
@@ -650,19 +662,31 @@
           <w:tcPr>
             <w:tcW w:w="1458" w:type="dxa"/>
           </w:tcPr>
-          <w:p/>
+          <w:p>
+            <w:r>
+              <w:t>25 Aug 2015</w:t>
+            </w:r>
+          </w:p>
         </w:tc>
         <w:tc>
           <w:tcPr>
             <w:tcW w:w="4926" w:type="dxa"/>
           </w:tcPr>
-          <w:p/>
+          <w:p>
+            <w:r>
+              <w:t>Updated Static Data – Walkthrough</w:t>
+            </w:r>
+          </w:p>
         </w:tc>
         <w:tc>
           <w:tcPr>
             <w:tcW w:w="3192" w:type="dxa"/>
           </w:tcPr>
-          <w:p/>
+          <w:p>
+            <w:r>
+              <w:t>Naveen</w:t>
+            </w:r>
+          </w:p>
         </w:tc>
       </w:tr>
     </w:tbl>
@@ -2656,7 +2680,7 @@
           <v:shape id="_x0000_i1025" type="#_x0000_t75" style="width:226.9pt;height:454.6pt" o:ole="">
             <v:imagedata r:id="rId10" o:title=""/>
           </v:shape>
-          <o:OLEObject Type="Embed" ProgID="Unknown" ShapeID="_x0000_i1025" DrawAspect="Content" ObjectID="_1501884960" r:id="rId11"/>
+          <o:OLEObject Type="Embed" ProgID="Unknown" ShapeID="_x0000_i1025" DrawAspect="Content" ObjectID="_1501971913" r:id="rId11"/>
         </w:object>
       </w:r>
     </w:p>
@@ -2704,7 +2728,7 @@
             <v:imagedata r:id="rId12" o:title=""/>
             <w10:wrap type="tight"/>
           </v:shape>
-          <o:OLEObject Type="Embed" ProgID="Unknown" ShapeID="_x0000_s1026" DrawAspect="Content" ObjectID="_1501884961" r:id="rId13"/>
+          <o:OLEObject Type="Embed" ProgID="Unknown" ShapeID="_x0000_s1026" DrawAspect="Content" ObjectID="_1501971914" r:id="rId13"/>
         </w:pict>
       </w:r>
     </w:p>
@@ -3227,7 +3251,7 @@
             <v:imagedata r:id="rId14" o:title=""/>
             <w10:wrap type="tight"/>
           </v:shape>
-          <o:OLEObject Type="Embed" ProgID="Unknown" ShapeID="_x0000_s1028" DrawAspect="Content" ObjectID="_1501884962" r:id="rId15"/>
+          <o:OLEObject Type="Embed" ProgID="Unknown" ShapeID="_x0000_s1028" DrawAspect="Content" ObjectID="_1501971915" r:id="rId15"/>
         </w:pict>
       </w:r>
       <w:r>
@@ -3395,7 +3419,7 @@
             <v:imagedata r:id="rId16" o:title=""/>
             <w10:wrap type="tight"/>
           </v:shape>
-          <o:OLEObject Type="Embed" ProgID="Unknown" ShapeID="_x0000_s1029" DrawAspect="Content" ObjectID="_1501884963" r:id="rId17"/>
+          <o:OLEObject Type="Embed" ProgID="Unknown" ShapeID="_x0000_s1029" DrawAspect="Content" ObjectID="_1501971916" r:id="rId17"/>
         </w:pict>
       </w:r>
       <w:r>
@@ -3775,7 +3799,7 @@
             <v:imagedata r:id="rId18" o:title=""/>
             <w10:wrap type="tight"/>
           </v:shape>
-          <o:OLEObject Type="Embed" ProgID="Unknown" ShapeID="_x0000_s1030" DrawAspect="Content" ObjectID="_1501884964" r:id="rId19"/>
+          <o:OLEObject Type="Embed" ProgID="Unknown" ShapeID="_x0000_s1030" DrawAspect="Content" ObjectID="_1501971917" r:id="rId19"/>
         </w:pict>
       </w:r>
       <w:r>
@@ -3849,7 +3873,7 @@
             <v:imagedata r:id="rId20" o:title=""/>
             <w10:wrap type="tight"/>
           </v:shape>
-          <o:OLEObject Type="Embed" ProgID="Unknown" ShapeID="_x0000_s1034" DrawAspect="Content" ObjectID="_1501884965" r:id="rId21"/>
+          <o:OLEObject Type="Embed" ProgID="Unknown" ShapeID="_x0000_s1034" DrawAspect="Content" ObjectID="_1501971918" r:id="rId21"/>
         </w:pict>
       </w:r>
       <w:r>
@@ -6450,55 +6474,65 @@
     </w:p>
     <w:p>
       <w:r>
-        <w:t xml:space="preserve">Note: If there are multiple records in a collection (obviously) use the [] as enclosures, </w:t>
+        <w:t>Note: If there are multiple records in a</w:t>
+      </w:r>
+      <w:r>
+        <w:t xml:space="preserve"> collection (obviously) use a new line</w:t>
+      </w:r>
+      <w:r>
+        <w:t xml:space="preserve"> as </w:t>
+      </w:r>
+      <w:r>
+        <w:t>line ending</w:t>
+      </w:r>
+      <w:r>
+        <w:t xml:space="preserve">, </w:t>
       </w:r>
       <w:proofErr w:type="spellStart"/>
       <w:r>
-        <w:t xml:space="preserve">other </w:t>
-      </w:r>
-      <w:proofErr w:type="gramStart"/>
-      <w:r>
-        <w:t>wise</w:t>
+        <w:t>other wise</w:t>
       </w:r>
       <w:proofErr w:type="spellEnd"/>
       <w:r>
-        <w:t xml:space="preserve">  the</w:t>
-      </w:r>
-      <w:proofErr w:type="gramEnd"/>
-      <w:r>
-        <w:t xml:space="preserve"> normal JSON is fine.</w:t>
-      </w:r>
-    </w:p>
-    <w:p>
-      <w:r>
-        <w:t>How it works?</w:t>
-      </w:r>
-    </w:p>
-    <w:p>
-      <w:r>
-        <w:t>Just create a new file with name of the file that of the intended ‘Collection’, in all the three folders.</w:t>
-      </w:r>
-    </w:p>
-    <w:p>
-      <w:r>
-        <w:t>In the 2.insert folder, place the content of the intended Collection.</w:t>
-      </w:r>
-    </w:p>
-    <w:p/>
-    <w:p>
-      <w:r>
-        <w:t xml:space="preserve">Now, </w:t>
-      </w:r>
-      <w:r>
-        <w:t>start</w:t>
-      </w:r>
-      <w:r>
-        <w:t xml:space="preserve"> the</w:t>
+        <w:t xml:space="preserve">  </w:t>
+      </w:r>
+      <w:r>
+        <w:t xml:space="preserve">for one document – use only single line </w:t>
       </w:r>
       <w:bookmarkStart w:id="22" w:name="_GoBack"/>
       <w:bookmarkEnd w:id="22"/>
       <w:r>
-        <w:t xml:space="preserve"> MongoDB server </w:t>
+        <w:t>JSON</w:t>
+      </w:r>
+      <w:r>
+        <w:t>.</w:t>
+      </w:r>
+    </w:p>
+    <w:p>
+      <w:r>
+        <w:t>How it works?</w:t>
+      </w:r>
+    </w:p>
+    <w:p>
+      <w:r>
+        <w:t>Just create a new file with name of the file that of the intended ‘Collection’, in all the three folders.</w:t>
+      </w:r>
+    </w:p>
+    <w:p>
+      <w:r>
+        <w:t>In the 2.insert folder, place the content of the intended Collection.</w:t>
+      </w:r>
+    </w:p>
+    <w:p/>
+    <w:p>
+      <w:r>
+        <w:t xml:space="preserve">Now, </w:t>
+      </w:r>
+      <w:r>
+        <w:t>start</w:t>
+      </w:r>
+      <w:r>
+        <w:t xml:space="preserve"> the MongoDB server </w:t>
       </w:r>
       <w:r>
         <w:t xml:space="preserve">(if not started already) </w:t>
@@ -8972,7 +9006,7 @@
 </file>
 
 <file path=customXml/itemProps2.xml><?xml version="1.0" encoding="utf-8"?>
-<ds:datastoreItem xmlns:ds="http://schemas.openxmlformats.org/officeDocument/2006/customXml" ds:itemID="{0F153B22-3A97-49C5-A874-D5F745814F64}">
+<ds:datastoreItem xmlns:ds="http://schemas.openxmlformats.org/officeDocument/2006/customXml" ds:itemID="{657F6B62-2327-4BA1-9570-03FAB0A154E7}">
   <ds:schemaRefs>
     <ds:schemaRef ds:uri="http://schemas.openxmlformats.org/officeDocument/2006/bibliography"/>
   </ds:schemaRefs>

</xml_diff>

<commit_message>
Updated MongoDB conventions, updated static data
</commit_message>
<xml_diff>
--- a/ProjectWalkthrough.docx
+++ b/ProjectWalkthrough.docx
@@ -440,21 +440,7 @@
                                 <w:rPr>
                                   <w:color w:val="FFFFFF" w:themeColor="background1"/>
                                 </w:rPr>
-                                <w:t xml:space="preserve">A </w:t>
-                              </w:r>
-                              <w:proofErr w:type="spellStart"/>
-                              <w:r>
-                                <w:rPr>
-                                  <w:color w:val="FFFFFF" w:themeColor="background1"/>
-                                </w:rPr>
-                                <w:t>techCompeer</w:t>
-                              </w:r>
-                              <w:proofErr w:type="spellEnd"/>
-                              <w:r>
-                                <w:rPr>
-                                  <w:color w:val="FFFFFF" w:themeColor="background1"/>
-                                </w:rPr>
-                                <w:t xml:space="preserve"> solution</w:t>
+                                <w:t>A techCompeer solution</w:t>
                               </w:r>
                             </w:p>
                           </w:sdtContent>
@@ -499,7 +485,7 @@
           <w:lang w:eastAsia="en-US"/>
         </w:rPr>
       </w:pPr>
-      <w:bookmarkStart w:id="0" w:name="_Toc428142997"/>
+      <w:bookmarkStart w:id="0" w:name="_Toc429043086"/>
       <w:r>
         <w:rPr>
           <w:rStyle w:val="Heading1Char"/>
@@ -676,24 +662,14 @@
         </w:tc>
       </w:tr>
       <w:tr>
-        <w:trPr>
-          <w:ins w:id="1" w:author="Naveen" w:date="2015-09-02T13:19:00Z"/>
-        </w:trPr>
         <w:tc>
           <w:tcPr>
             <w:tcW w:w="1458" w:type="dxa"/>
           </w:tcPr>
           <w:p>
-            <w:pPr>
-              <w:rPr>
-                <w:ins w:id="2" w:author="Naveen" w:date="2015-09-02T13:19:00Z"/>
-              </w:rPr>
-            </w:pPr>
-            <w:ins w:id="3" w:author="Naveen" w:date="2015-09-02T13:19:00Z">
-              <w:r>
-                <w:t>02-Sep 2015</w:t>
-              </w:r>
-            </w:ins>
+            <w:r>
+              <w:t>02-Sep 2015</w:t>
+            </w:r>
           </w:p>
         </w:tc>
         <w:tc>
@@ -701,26 +677,9 @@
             <w:tcW w:w="4926" w:type="dxa"/>
           </w:tcPr>
           <w:p>
-            <w:pPr>
-              <w:rPr>
-                <w:ins w:id="4" w:author="Naveen" w:date="2015-09-02T13:19:00Z"/>
-              </w:rPr>
-            </w:pPr>
-            <w:ins w:id="5" w:author="Naveen" w:date="2015-09-02T13:20:00Z">
-              <w:r>
-                <w:t xml:space="preserve">Addedd </w:t>
-              </w:r>
-            </w:ins>
-            <w:ins w:id="6" w:author="Naveen" w:date="2015-09-02T13:19:00Z">
-              <w:r>
-                <w:t>Sass folder</w:t>
-              </w:r>
-            </w:ins>
-            <w:ins w:id="7" w:author="Naveen" w:date="2015-09-02T13:20:00Z">
-              <w:r>
-                <w:t xml:space="preserve"> to modules</w:t>
-              </w:r>
-            </w:ins>
+            <w:r>
+              <w:t>Addedd Sass folder to modules</w:t>
+            </w:r>
           </w:p>
         </w:tc>
         <w:tc>
@@ -728,23 +687,51 @@
             <w:tcW w:w="3192" w:type="dxa"/>
           </w:tcPr>
           <w:p>
-            <w:pPr>
-              <w:rPr>
-                <w:ins w:id="8" w:author="Naveen" w:date="2015-09-02T13:19:00Z"/>
-              </w:rPr>
-            </w:pPr>
-            <w:ins w:id="9" w:author="Naveen" w:date="2015-09-02T13:20:00Z">
-              <w:r>
-                <w:t>Naveen</w:t>
-              </w:r>
-            </w:ins>
-            <w:bookmarkStart w:id="10" w:name="_GoBack"/>
-            <w:bookmarkEnd w:id="10"/>
+            <w:r>
+              <w:t>Naveen</w:t>
+            </w:r>
+          </w:p>
+        </w:tc>
+      </w:tr>
+      <w:tr>
+        <w:tc>
+          <w:tcPr>
+            <w:tcW w:w="1458" w:type="dxa"/>
+          </w:tcPr>
+          <w:p>
+            <w:r>
+              <w:t>03-Sep 2015</w:t>
+            </w:r>
+          </w:p>
+        </w:tc>
+        <w:tc>
+          <w:tcPr>
+            <w:tcW w:w="4926" w:type="dxa"/>
+          </w:tcPr>
+          <w:p>
+            <w:r>
+              <w:t>Added MongoDB naming conventions</w:t>
+            </w:r>
+          </w:p>
+        </w:tc>
+        <w:tc>
+          <w:tcPr>
+            <w:tcW w:w="3192" w:type="dxa"/>
+          </w:tcPr>
+          <w:p>
+            <w:r>
+              <w:t>Naveen</w:t>
+            </w:r>
           </w:p>
         </w:tc>
       </w:tr>
     </w:tbl>
     <w:p/>
+    <w:p>
+      <w:r>
+        <w:br w:type="page"/>
+      </w:r>
+    </w:p>
     <w:sdt>
       <w:sdtPr>
         <w:rPr>
@@ -796,7 +783,7 @@
           <w:r>
             <w:fldChar w:fldCharType="separate"/>
           </w:r>
-          <w:hyperlink w:anchor="_Toc428142997" w:history="1">
+          <w:hyperlink w:anchor="_Toc429043086" w:history="1">
             <w:r>
               <w:rPr>
                 <w:rStyle w:val="Hyperlink"/>
@@ -823,7 +810,7 @@
                 <w:noProof/>
                 <w:webHidden/>
               </w:rPr>
-              <w:instrText xml:space="preserve"> PAGEREF _Toc428142997 \h </w:instrText>
+              <w:instrText xml:space="preserve"> PAGEREF _Toc429043086 \h </w:instrText>
             </w:r>
             <w:r>
               <w:rPr>
@@ -865,7 +852,7 @@
               <w:lang w:eastAsia="en-US"/>
             </w:rPr>
           </w:pPr>
-          <w:hyperlink w:anchor="_Toc428142998" w:history="1">
+          <w:hyperlink w:anchor="_Toc429043087" w:history="1">
             <w:r>
               <w:rPr>
                 <w:rStyle w:val="Hyperlink"/>
@@ -892,7 +879,7 @@
                 <w:noProof/>
                 <w:webHidden/>
               </w:rPr>
-              <w:instrText xml:space="preserve"> PAGEREF _Toc428142998 \h </w:instrText>
+              <w:instrText xml:space="preserve"> PAGEREF _Toc429043087 \h </w:instrText>
             </w:r>
             <w:r>
               <w:rPr>
@@ -912,7 +899,7 @@
                 <w:noProof/>
                 <w:webHidden/>
               </w:rPr>
-              <w:t>2</w:t>
+              <w:t>3</w:t>
             </w:r>
             <w:r>
               <w:rPr>
@@ -934,7 +921,7 @@
               <w:lang w:eastAsia="en-US"/>
             </w:rPr>
           </w:pPr>
-          <w:hyperlink w:anchor="_Toc428142999" w:history="1">
+          <w:hyperlink w:anchor="_Toc429043088" w:history="1">
             <w:r>
               <w:rPr>
                 <w:rStyle w:val="Hyperlink"/>
@@ -961,7 +948,7 @@
                 <w:noProof/>
                 <w:webHidden/>
               </w:rPr>
-              <w:instrText xml:space="preserve"> PAGEREF _Toc428142999 \h </w:instrText>
+              <w:instrText xml:space="preserve"> PAGEREF _Toc429043088 \h </w:instrText>
             </w:r>
             <w:r>
               <w:rPr>
@@ -981,7 +968,7 @@
                 <w:noProof/>
                 <w:webHidden/>
               </w:rPr>
-              <w:t>2</w:t>
+              <w:t>3</w:t>
             </w:r>
             <w:r>
               <w:rPr>
@@ -1003,7 +990,7 @@
               <w:lang w:eastAsia="en-US"/>
             </w:rPr>
           </w:pPr>
-          <w:hyperlink w:anchor="_Toc428143000" w:history="1">
+          <w:hyperlink w:anchor="_Toc429043089" w:history="1">
             <w:r>
               <w:rPr>
                 <w:rStyle w:val="Hyperlink"/>
@@ -1030,7 +1017,7 @@
                 <w:noProof/>
                 <w:webHidden/>
               </w:rPr>
-              <w:instrText xml:space="preserve"> PAGEREF _Toc428143000 \h </w:instrText>
+              <w:instrText xml:space="preserve"> PAGEREF _Toc429043089 \h </w:instrText>
             </w:r>
             <w:r>
               <w:rPr>
@@ -1050,7 +1037,7 @@
                 <w:noProof/>
                 <w:webHidden/>
               </w:rPr>
-              <w:t>2</w:t>
+              <w:t>3</w:t>
             </w:r>
             <w:r>
               <w:rPr>
@@ -1072,7 +1059,7 @@
               <w:lang w:eastAsia="en-US"/>
             </w:rPr>
           </w:pPr>
-          <w:hyperlink w:anchor="_Toc428143001" w:history="1">
+          <w:hyperlink w:anchor="_Toc429043090" w:history="1">
             <w:r>
               <w:rPr>
                 <w:rStyle w:val="Hyperlink"/>
@@ -1099,7 +1086,7 @@
                 <w:noProof/>
                 <w:webHidden/>
               </w:rPr>
-              <w:instrText xml:space="preserve"> PAGEREF _Toc428143001 \h </w:instrText>
+              <w:instrText xml:space="preserve"> PAGEREF _Toc429043090 \h </w:instrText>
             </w:r>
             <w:r>
               <w:rPr>
@@ -1119,7 +1106,7 @@
                 <w:noProof/>
                 <w:webHidden/>
               </w:rPr>
-              <w:t>2</w:t>
+              <w:t>3</w:t>
             </w:r>
             <w:r>
               <w:rPr>
@@ -1141,7 +1128,7 @@
               <w:lang w:eastAsia="en-US"/>
             </w:rPr>
           </w:pPr>
-          <w:hyperlink w:anchor="_Toc428143002" w:history="1">
+          <w:hyperlink w:anchor="_Toc429043091" w:history="1">
             <w:r>
               <w:rPr>
                 <w:rStyle w:val="Hyperlink"/>
@@ -1168,7 +1155,7 @@
                 <w:noProof/>
                 <w:webHidden/>
               </w:rPr>
-              <w:instrText xml:space="preserve"> PAGEREF _Toc428143002 \h </w:instrText>
+              <w:instrText xml:space="preserve"> PAGEREF _Toc429043091 \h </w:instrText>
             </w:r>
             <w:r>
               <w:rPr>
@@ -1188,7 +1175,7 @@
                 <w:noProof/>
                 <w:webHidden/>
               </w:rPr>
-              <w:t>3</w:t>
+              <w:t>4</w:t>
             </w:r>
             <w:r>
               <w:rPr>
@@ -1210,7 +1197,7 @@
               <w:lang w:eastAsia="en-US"/>
             </w:rPr>
           </w:pPr>
-          <w:hyperlink w:anchor="_Toc428143003" w:history="1">
+          <w:hyperlink w:anchor="_Toc429043092" w:history="1">
             <w:r>
               <w:rPr>
                 <w:rStyle w:val="Hyperlink"/>
@@ -1237,7 +1224,7 @@
                 <w:noProof/>
                 <w:webHidden/>
               </w:rPr>
-              <w:instrText xml:space="preserve"> PAGEREF _Toc428143003 \h </w:instrText>
+              <w:instrText xml:space="preserve"> PAGEREF _Toc429043092 \h </w:instrText>
             </w:r>
             <w:r>
               <w:rPr>
@@ -1257,7 +1244,7 @@
                 <w:noProof/>
                 <w:webHidden/>
               </w:rPr>
-              <w:t>5</w:t>
+              <w:t>6</w:t>
             </w:r>
             <w:r>
               <w:rPr>
@@ -1279,7 +1266,7 @@
               <w:lang w:eastAsia="en-US"/>
             </w:rPr>
           </w:pPr>
-          <w:hyperlink w:anchor="_Toc428143004" w:history="1">
+          <w:hyperlink w:anchor="_Toc429043093" w:history="1">
             <w:r>
               <w:rPr>
                 <w:rStyle w:val="Hyperlink"/>
@@ -1306,7 +1293,7 @@
                 <w:noProof/>
                 <w:webHidden/>
               </w:rPr>
-              <w:instrText xml:space="preserve"> PAGEREF _Toc428143004 \h </w:instrText>
+              <w:instrText xml:space="preserve"> PAGEREF _Toc429043093 \h </w:instrText>
             </w:r>
             <w:r>
               <w:rPr>
@@ -1326,7 +1313,7 @@
                 <w:noProof/>
                 <w:webHidden/>
               </w:rPr>
-              <w:t>5</w:t>
+              <w:t>6</w:t>
             </w:r>
             <w:r>
               <w:rPr>
@@ -1348,7 +1335,7 @@
               <w:lang w:eastAsia="en-US"/>
             </w:rPr>
           </w:pPr>
-          <w:hyperlink w:anchor="_Toc428143005" w:history="1">
+          <w:hyperlink w:anchor="_Toc429043094" w:history="1">
             <w:r>
               <w:rPr>
                 <w:rStyle w:val="Hyperlink"/>
@@ -1375,7 +1362,7 @@
                 <w:noProof/>
                 <w:webHidden/>
               </w:rPr>
-              <w:instrText xml:space="preserve"> PAGEREF _Toc428143005 \h </w:instrText>
+              <w:instrText xml:space="preserve"> PAGEREF _Toc429043094 \h </w:instrText>
             </w:r>
             <w:r>
               <w:rPr>
@@ -1395,7 +1382,7 @@
                 <w:noProof/>
                 <w:webHidden/>
               </w:rPr>
-              <w:t>6</w:t>
+              <w:t>7</w:t>
             </w:r>
             <w:r>
               <w:rPr>
@@ -1417,7 +1404,7 @@
               <w:lang w:eastAsia="en-US"/>
             </w:rPr>
           </w:pPr>
-          <w:hyperlink w:anchor="_Toc428143006" w:history="1">
+          <w:hyperlink w:anchor="_Toc429043095" w:history="1">
             <w:r>
               <w:rPr>
                 <w:rStyle w:val="Hyperlink"/>
@@ -1444,7 +1431,7 @@
                 <w:noProof/>
                 <w:webHidden/>
               </w:rPr>
-              <w:instrText xml:space="preserve"> PAGEREF _Toc428143006 \h </w:instrText>
+              <w:instrText xml:space="preserve"> PAGEREF _Toc429043095 \h </w:instrText>
             </w:r>
             <w:r>
               <w:rPr>
@@ -1464,7 +1451,7 @@
                 <w:noProof/>
                 <w:webHidden/>
               </w:rPr>
-              <w:t>6</w:t>
+              <w:t>7</w:t>
             </w:r>
             <w:r>
               <w:rPr>
@@ -1486,7 +1473,7 @@
               <w:lang w:eastAsia="en-US"/>
             </w:rPr>
           </w:pPr>
-          <w:hyperlink w:anchor="_Toc428143007" w:history="1">
+          <w:hyperlink w:anchor="_Toc429043096" w:history="1">
             <w:r>
               <w:rPr>
                 <w:rStyle w:val="Hyperlink"/>
@@ -1513,7 +1500,7 @@
                 <w:noProof/>
                 <w:webHidden/>
               </w:rPr>
-              <w:instrText xml:space="preserve"> PAGEREF _Toc428143007 \h </w:instrText>
+              <w:instrText xml:space="preserve"> PAGEREF _Toc429043096 \h </w:instrText>
             </w:r>
             <w:r>
               <w:rPr>
@@ -1533,7 +1520,7 @@
                 <w:noProof/>
                 <w:webHidden/>
               </w:rPr>
-              <w:t>7</w:t>
+              <w:t>8</w:t>
             </w:r>
             <w:r>
               <w:rPr>
@@ -1555,7 +1542,7 @@
               <w:lang w:eastAsia="en-US"/>
             </w:rPr>
           </w:pPr>
-          <w:hyperlink w:anchor="_Toc428143008" w:history="1">
+          <w:hyperlink w:anchor="_Toc429043097" w:history="1">
             <w:r>
               <w:rPr>
                 <w:rStyle w:val="Hyperlink"/>
@@ -1582,7 +1569,7 @@
                 <w:noProof/>
                 <w:webHidden/>
               </w:rPr>
-              <w:instrText xml:space="preserve"> PAGEREF _Toc428143008 \h </w:instrText>
+              <w:instrText xml:space="preserve"> PAGEREF _Toc429043097 \h </w:instrText>
             </w:r>
             <w:r>
               <w:rPr>
@@ -1602,7 +1589,7 @@
                 <w:noProof/>
                 <w:webHidden/>
               </w:rPr>
-              <w:t>7</w:t>
+              <w:t>8</w:t>
             </w:r>
             <w:r>
               <w:rPr>
@@ -1624,7 +1611,7 @@
               <w:lang w:eastAsia="en-US"/>
             </w:rPr>
           </w:pPr>
-          <w:hyperlink w:anchor="_Toc428143009" w:history="1">
+          <w:hyperlink w:anchor="_Toc429043098" w:history="1">
             <w:r>
               <w:rPr>
                 <w:rStyle w:val="Hyperlink"/>
@@ -1651,7 +1638,7 @@
                 <w:noProof/>
                 <w:webHidden/>
               </w:rPr>
-              <w:instrText xml:space="preserve"> PAGEREF _Toc428143009 \h </w:instrText>
+              <w:instrText xml:space="preserve"> PAGEREF _Toc429043098 \h </w:instrText>
             </w:r>
             <w:r>
               <w:rPr>
@@ -1671,7 +1658,76 @@
                 <w:noProof/>
                 <w:webHidden/>
               </w:rPr>
-              <w:t>7</w:t>
+              <w:t>8</w:t>
+            </w:r>
+            <w:r>
+              <w:rPr>
+                <w:noProof/>
+                <w:webHidden/>
+              </w:rPr>
+              <w:fldChar w:fldCharType="end"/>
+            </w:r>
+          </w:hyperlink>
+        </w:p>
+        <w:p>
+          <w:pPr>
+            <w:pStyle w:val="TOC3"/>
+            <w:tabs>
+              <w:tab w:val="right" w:leader="dot" w:pos="9350"/>
+            </w:tabs>
+            <w:rPr>
+              <w:noProof/>
+              <w:lang w:eastAsia="en-US"/>
+            </w:rPr>
+          </w:pPr>
+          <w:hyperlink w:anchor="_Toc429043099" w:history="1">
+            <w:r>
+              <w:rPr>
+                <w:rStyle w:val="Hyperlink"/>
+                <w:noProof/>
+              </w:rPr>
+              <w:t>sass</w:t>
+            </w:r>
+            <w:r>
+              <w:rPr>
+                <w:noProof/>
+                <w:webHidden/>
+              </w:rPr>
+              <w:tab/>
+            </w:r>
+            <w:r>
+              <w:rPr>
+                <w:noProof/>
+                <w:webHidden/>
+              </w:rPr>
+              <w:fldChar w:fldCharType="begin"/>
+            </w:r>
+            <w:r>
+              <w:rPr>
+                <w:noProof/>
+                <w:webHidden/>
+              </w:rPr>
+              <w:instrText xml:space="preserve"> PAGEREF _Toc429043099 \h </w:instrText>
+            </w:r>
+            <w:r>
+              <w:rPr>
+                <w:noProof/>
+                <w:webHidden/>
+              </w:rPr>
+            </w:r>
+            <w:r>
+              <w:rPr>
+                <w:noProof/>
+                <w:webHidden/>
+              </w:rPr>
+              <w:fldChar w:fldCharType="separate"/>
+            </w:r>
+            <w:r>
+              <w:rPr>
+                <w:noProof/>
+                <w:webHidden/>
+              </w:rPr>
+              <w:t>8</w:t>
             </w:r>
             <w:r>
               <w:rPr>
@@ -1693,7 +1749,7 @@
               <w:lang w:eastAsia="en-US"/>
             </w:rPr>
           </w:pPr>
-          <w:hyperlink w:anchor="_Toc428143010" w:history="1">
+          <w:hyperlink w:anchor="_Toc429043100" w:history="1">
             <w:r>
               <w:rPr>
                 <w:rStyle w:val="Hyperlink"/>
@@ -1720,7 +1776,7 @@
                 <w:noProof/>
                 <w:webHidden/>
               </w:rPr>
-              <w:instrText xml:space="preserve"> PAGEREF _Toc428143010 \h </w:instrText>
+              <w:instrText xml:space="preserve"> PAGEREF _Toc429043100 \h </w:instrText>
             </w:r>
             <w:r>
               <w:rPr>
@@ -1740,7 +1796,7 @@
                 <w:noProof/>
                 <w:webHidden/>
               </w:rPr>
-              <w:t>7</w:t>
+              <w:t>8</w:t>
             </w:r>
             <w:r>
               <w:rPr>
@@ -1762,7 +1818,7 @@
               <w:lang w:eastAsia="en-US"/>
             </w:rPr>
           </w:pPr>
-          <w:hyperlink w:anchor="_Toc428143011" w:history="1">
+          <w:hyperlink w:anchor="_Toc429043101" w:history="1">
             <w:r>
               <w:rPr>
                 <w:rStyle w:val="Hyperlink"/>
@@ -1789,7 +1845,7 @@
                 <w:noProof/>
                 <w:webHidden/>
               </w:rPr>
-              <w:instrText xml:space="preserve"> PAGEREF _Toc428143011 \h </w:instrText>
+              <w:instrText xml:space="preserve"> PAGEREF _Toc429043101 \h </w:instrText>
             </w:r>
             <w:r>
               <w:rPr>
@@ -1809,7 +1865,7 @@
                 <w:noProof/>
                 <w:webHidden/>
               </w:rPr>
-              <w:t>7</w:t>
+              <w:t>8</w:t>
             </w:r>
             <w:r>
               <w:rPr>
@@ -1831,7 +1887,7 @@
               <w:lang w:eastAsia="en-US"/>
             </w:rPr>
           </w:pPr>
-          <w:hyperlink w:anchor="_Toc428143012" w:history="1">
+          <w:hyperlink w:anchor="_Toc429043102" w:history="1">
             <w:r>
               <w:rPr>
                 <w:rStyle w:val="Hyperlink"/>
@@ -1858,7 +1914,7 @@
                 <w:noProof/>
                 <w:webHidden/>
               </w:rPr>
-              <w:instrText xml:space="preserve"> PAGEREF _Toc428143012 \h </w:instrText>
+              <w:instrText xml:space="preserve"> PAGEREF _Toc429043102 \h </w:instrText>
             </w:r>
             <w:r>
               <w:rPr>
@@ -1878,7 +1934,7 @@
                 <w:noProof/>
                 <w:webHidden/>
               </w:rPr>
-              <w:t>8</w:t>
+              <w:t>9</w:t>
             </w:r>
             <w:r>
               <w:rPr>
@@ -1900,7 +1956,7 @@
               <w:lang w:eastAsia="en-US"/>
             </w:rPr>
           </w:pPr>
-          <w:hyperlink w:anchor="_Toc428143013" w:history="1">
+          <w:hyperlink w:anchor="_Toc429043103" w:history="1">
             <w:r>
               <w:rPr>
                 <w:rStyle w:val="Hyperlink"/>
@@ -1927,7 +1983,7 @@
                 <w:noProof/>
                 <w:webHidden/>
               </w:rPr>
-              <w:instrText xml:space="preserve"> PAGEREF _Toc428143013 \h </w:instrText>
+              <w:instrText xml:space="preserve"> PAGEREF _Toc429043103 \h </w:instrText>
             </w:r>
             <w:r>
               <w:rPr>
@@ -1947,7 +2003,7 @@
                 <w:noProof/>
                 <w:webHidden/>
               </w:rPr>
-              <w:t>8</w:t>
+              <w:t>10</w:t>
             </w:r>
             <w:r>
               <w:rPr>
@@ -1969,7 +2025,7 @@
               <w:lang w:eastAsia="en-US"/>
             </w:rPr>
           </w:pPr>
-          <w:hyperlink w:anchor="_Toc428143014" w:history="1">
+          <w:hyperlink w:anchor="_Toc429043104" w:history="1">
             <w:r>
               <w:rPr>
                 <w:rStyle w:val="Hyperlink"/>
@@ -1996,7 +2052,7 @@
                 <w:noProof/>
                 <w:webHidden/>
               </w:rPr>
-              <w:instrText xml:space="preserve"> PAGEREF _Toc428143014 \h </w:instrText>
+              <w:instrText xml:space="preserve"> PAGEREF _Toc429043104 \h </w:instrText>
             </w:r>
             <w:r>
               <w:rPr>
@@ -2016,7 +2072,7 @@
                 <w:noProof/>
                 <w:webHidden/>
               </w:rPr>
-              <w:t>9</w:t>
+              <w:t>10</w:t>
             </w:r>
             <w:r>
               <w:rPr>
@@ -2038,7 +2094,7 @@
               <w:lang w:eastAsia="en-US"/>
             </w:rPr>
           </w:pPr>
-          <w:hyperlink w:anchor="_Toc428143015" w:history="1">
+          <w:hyperlink w:anchor="_Toc429043105" w:history="1">
             <w:r>
               <w:rPr>
                 <w:rStyle w:val="Hyperlink"/>
@@ -2065,7 +2121,7 @@
                 <w:noProof/>
                 <w:webHidden/>
               </w:rPr>
-              <w:instrText xml:space="preserve"> PAGEREF _Toc428143015 \h </w:instrText>
+              <w:instrText xml:space="preserve"> PAGEREF _Toc429043105 \h </w:instrText>
             </w:r>
             <w:r>
               <w:rPr>
@@ -2085,7 +2141,7 @@
                 <w:noProof/>
                 <w:webHidden/>
               </w:rPr>
-              <w:t>9</w:t>
+              <w:t>10</w:t>
             </w:r>
             <w:r>
               <w:rPr>
@@ -2107,7 +2163,7 @@
               <w:lang w:eastAsia="en-US"/>
             </w:rPr>
           </w:pPr>
-          <w:hyperlink w:anchor="_Toc428143016" w:history="1">
+          <w:hyperlink w:anchor="_Toc429043106" w:history="1">
             <w:r>
               <w:rPr>
                 <w:rStyle w:val="Hyperlink"/>
@@ -2134,7 +2190,7 @@
                 <w:noProof/>
                 <w:webHidden/>
               </w:rPr>
-              <w:instrText xml:space="preserve"> PAGEREF _Toc428143016 \h </w:instrText>
+              <w:instrText xml:space="preserve"> PAGEREF _Toc429043106 \h </w:instrText>
             </w:r>
             <w:r>
               <w:rPr>
@@ -2154,7 +2210,7 @@
                 <w:noProof/>
                 <w:webHidden/>
               </w:rPr>
-              <w:t>11</w:t>
+              <w:t>13</w:t>
             </w:r>
             <w:r>
               <w:rPr>
@@ -2176,7 +2232,7 @@
               <w:lang w:eastAsia="en-US"/>
             </w:rPr>
           </w:pPr>
-          <w:hyperlink w:anchor="_Toc428143017" w:history="1">
+          <w:hyperlink w:anchor="_Toc429043107" w:history="1">
             <w:r>
               <w:rPr>
                 <w:rStyle w:val="Hyperlink"/>
@@ -2203,7 +2259,7 @@
                 <w:noProof/>
                 <w:webHidden/>
               </w:rPr>
-              <w:instrText xml:space="preserve"> PAGEREF _Toc428143017 \h </w:instrText>
+              <w:instrText xml:space="preserve"> PAGEREF _Toc429043107 \h </w:instrText>
             </w:r>
             <w:r>
               <w:rPr>
@@ -2223,7 +2279,7 @@
                 <w:noProof/>
                 <w:webHidden/>
               </w:rPr>
-              <w:t>15</w:t>
+              <w:t>17</w:t>
             </w:r>
             <w:r>
               <w:rPr>
@@ -2245,7 +2301,7 @@
               <w:lang w:eastAsia="en-US"/>
             </w:rPr>
           </w:pPr>
-          <w:hyperlink w:anchor="_Toc428143018" w:history="1">
+          <w:hyperlink w:anchor="_Toc429043108" w:history="1">
             <w:r>
               <w:rPr>
                 <w:rStyle w:val="Hyperlink"/>
@@ -2272,7 +2328,7 @@
                 <w:noProof/>
                 <w:webHidden/>
               </w:rPr>
-              <w:instrText xml:space="preserve"> PAGEREF _Toc428143018 \h </w:instrText>
+              <w:instrText xml:space="preserve"> PAGEREF _Toc429043108 \h </w:instrText>
             </w:r>
             <w:r>
               <w:rPr>
@@ -2292,7 +2348,76 @@
                 <w:noProof/>
                 <w:webHidden/>
               </w:rPr>
-              <w:t>16</w:t>
+              <w:t>18</w:t>
+            </w:r>
+            <w:r>
+              <w:rPr>
+                <w:noProof/>
+                <w:webHidden/>
+              </w:rPr>
+              <w:fldChar w:fldCharType="end"/>
+            </w:r>
+          </w:hyperlink>
+        </w:p>
+        <w:p>
+          <w:pPr>
+            <w:pStyle w:val="TOC1"/>
+            <w:tabs>
+              <w:tab w:val="right" w:leader="dot" w:pos="9350"/>
+            </w:tabs>
+            <w:rPr>
+              <w:noProof/>
+              <w:lang w:eastAsia="en-US"/>
+            </w:rPr>
+          </w:pPr>
+          <w:hyperlink w:anchor="_Toc429043109" w:history="1">
+            <w:r>
+              <w:rPr>
+                <w:rStyle w:val="Hyperlink"/>
+                <w:noProof/>
+              </w:rPr>
+              <w:t>Naming conventions for MongoDB:</w:t>
+            </w:r>
+            <w:r>
+              <w:rPr>
+                <w:noProof/>
+                <w:webHidden/>
+              </w:rPr>
+              <w:tab/>
+            </w:r>
+            <w:r>
+              <w:rPr>
+                <w:noProof/>
+                <w:webHidden/>
+              </w:rPr>
+              <w:fldChar w:fldCharType="begin"/>
+            </w:r>
+            <w:r>
+              <w:rPr>
+                <w:noProof/>
+                <w:webHidden/>
+              </w:rPr>
+              <w:instrText xml:space="preserve"> PAGEREF _Toc429043109 \h </w:instrText>
+            </w:r>
+            <w:r>
+              <w:rPr>
+                <w:noProof/>
+                <w:webHidden/>
+              </w:rPr>
+            </w:r>
+            <w:r>
+              <w:rPr>
+                <w:noProof/>
+                <w:webHidden/>
+              </w:rPr>
+              <w:fldChar w:fldCharType="separate"/>
+            </w:r>
+            <w:r>
+              <w:rPr>
+                <w:noProof/>
+                <w:webHidden/>
+              </w:rPr>
+              <w:t>19</w:t>
             </w:r>
             <w:r>
               <w:rPr>
@@ -2316,16 +2441,21 @@
       </w:sdtContent>
     </w:sdt>
     <w:p/>
-    <w:p/>
+    <w:p>
+      <w:r>
+        <w:br w:type="page"/>
+      </w:r>
+    </w:p>
     <w:p>
       <w:pPr>
         <w:pStyle w:val="Heading1"/>
       </w:pPr>
-      <w:bookmarkStart w:id="11" w:name="_Toc428142998"/>
-      <w:r>
+      <w:bookmarkStart w:id="1" w:name="_Toc429043087"/>
+      <w:r>
+        <w:lastRenderedPageBreak/>
         <w:t>Categorizing Application Units</w:t>
       </w:r>
-      <w:bookmarkEnd w:id="11"/>
+      <w:bookmarkEnd w:id="1"/>
     </w:p>
     <w:p>
       <w:pPr>
@@ -2355,7 +2485,7 @@
       <w:pPr>
         <w:pStyle w:val="Heading1"/>
       </w:pPr>
-      <w:bookmarkStart w:id="12" w:name="_Toc428142999"/>
+      <w:bookmarkStart w:id="2" w:name="_Toc429043088"/>
       <w:r>
         <w:t>Back</w:t>
       </w:r>
@@ -2365,7 +2495,7 @@
       <w:r>
         <w:t>End</w:t>
       </w:r>
-      <w:bookmarkEnd w:id="12"/>
+      <w:bookmarkEnd w:id="2"/>
     </w:p>
     <w:p>
       <w:r>
@@ -2376,11 +2506,11 @@
       <w:pPr>
         <w:pStyle w:val="Heading1"/>
       </w:pPr>
-      <w:bookmarkStart w:id="13" w:name="_Toc428143000"/>
+      <w:bookmarkStart w:id="3" w:name="_Toc429043089"/>
       <w:r>
         <w:t>Front End</w:t>
       </w:r>
-      <w:bookmarkEnd w:id="13"/>
+      <w:bookmarkEnd w:id="3"/>
     </w:p>
     <w:p>
       <w:r>
@@ -2397,14 +2527,14 @@
           <w:rStyle w:val="Strong"/>
         </w:rPr>
       </w:pPr>
-      <w:bookmarkStart w:id="14" w:name="_Toc428143001"/>
+      <w:bookmarkStart w:id="4" w:name="_Toc429043090"/>
       <w:r>
         <w:rPr>
           <w:rStyle w:val="Strong"/>
         </w:rPr>
         <w:t>Routes in the Application</w:t>
       </w:r>
-      <w:bookmarkEnd w:id="14"/>
+      <w:bookmarkEnd w:id="4"/>
     </w:p>
     <w:p>
       <w:r>
@@ -2635,12 +2765,12 @@
       <w:pPr>
         <w:pStyle w:val="Heading1"/>
       </w:pPr>
-      <w:bookmarkStart w:id="15" w:name="_Toc428143002"/>
+      <w:bookmarkStart w:id="5" w:name="_Toc429043091"/>
       <w:r>
         <w:lastRenderedPageBreak/>
         <w:t>Project Folder Structure</w:t>
       </w:r>
-      <w:bookmarkEnd w:id="15"/>
+      <w:bookmarkEnd w:id="5"/>
     </w:p>
     <w:p>
       <w:r>
@@ -2667,7 +2797,7 @@
           <v:shape id="_x0000_i1025" type="#_x0000_t75" style="width:226.9pt;height:454.6pt" o:ole="">
             <v:imagedata r:id="rId10" o:title=""/>
           </v:shape>
-          <o:OLEObject Type="Embed" ProgID="Unknown" ShapeID="_x0000_i1025" DrawAspect="Content" ObjectID="_1502705206" r:id="rId11"/>
+          <o:OLEObject Type="Embed" ProgID="Unknown" ShapeID="_x0000_i1025" DrawAspect="Content" ObjectID="_1502785107" r:id="rId11"/>
         </w:object>
       </w:r>
     </w:p>
@@ -2699,7 +2829,7 @@
             <v:imagedata r:id="rId12" o:title=""/>
             <w10:wrap type="tight"/>
           </v:shape>
-          <o:OLEObject Type="Embed" ProgID="Unknown" ShapeID="_x0000_s1026" DrawAspect="Content" ObjectID="_1502705207" r:id="rId13"/>
+          <o:OLEObject Type="Embed" ProgID="Unknown" ShapeID="_x0000_s1026" DrawAspect="Content" ObjectID="_1502785108" r:id="rId13"/>
         </w:pict>
       </w:r>
     </w:p>
@@ -3089,7 +3219,7 @@
       <w:pPr>
         <w:pStyle w:val="Heading1"/>
       </w:pPr>
-      <w:bookmarkStart w:id="16" w:name="_Toc428143003"/>
+      <w:bookmarkStart w:id="6" w:name="_Toc429043092"/>
       <w:r>
         <w:rPr>
           <w:noProof/>
@@ -3100,13 +3230,13 @@
             <v:imagedata r:id="rId14" o:title=""/>
             <w10:wrap type="tight"/>
           </v:shape>
-          <o:OLEObject Type="Embed" ProgID="Unknown" ShapeID="_x0000_s1028" DrawAspect="Content" ObjectID="_1502705208" r:id="rId15"/>
+          <o:OLEObject Type="Embed" ProgID="Unknown" ShapeID="_x0000_s1028" DrawAspect="Content" ObjectID="_1502785109" r:id="rId15"/>
         </w:pict>
       </w:r>
       <w:r>
         <w:t>Other Backend Files</w:t>
       </w:r>
-      <w:bookmarkEnd w:id="16"/>
+      <w:bookmarkEnd w:id="6"/>
     </w:p>
     <w:tbl>
       <w:tblPr>
@@ -3213,7 +3343,7 @@
       <w:pPr>
         <w:pStyle w:val="Heading1"/>
       </w:pPr>
-      <w:bookmarkStart w:id="17" w:name="_Toc428143004"/>
+      <w:bookmarkStart w:id="7" w:name="_Toc429043093"/>
       <w:r>
         <w:rPr>
           <w:noProof/>
@@ -3223,7 +3353,7 @@
             <v:imagedata r:id="rId16" o:title=""/>
             <w10:wrap type="tight"/>
           </v:shape>
-          <o:OLEObject Type="Embed" ProgID="Unknown" ShapeID="_x0000_s1029" DrawAspect="Content" ObjectID="_1502705209" r:id="rId17"/>
+          <o:OLEObject Type="Embed" ProgID="Unknown" ShapeID="_x0000_s1029" DrawAspect="Content" ObjectID="_1502785110" r:id="rId17"/>
         </w:pict>
       </w:r>
       <w:r>
@@ -3238,7 +3368,7 @@
       <w:r>
         <w:t>‘public’ folder</w:t>
       </w:r>
-      <w:bookmarkEnd w:id="17"/>
+      <w:bookmarkEnd w:id="7"/>
     </w:p>
     <w:tbl>
       <w:tblPr>
@@ -3437,12 +3567,12 @@
       <w:pPr>
         <w:pStyle w:val="Heading1"/>
       </w:pPr>
-      <w:bookmarkStart w:id="18" w:name="_Toc428143005"/>
+      <w:bookmarkStart w:id="8" w:name="_Toc429043094"/>
       <w:r>
         <w:lastRenderedPageBreak/>
         <w:t>Front End – Modules</w:t>
       </w:r>
-      <w:bookmarkEnd w:id="18"/>
+      <w:bookmarkEnd w:id="8"/>
     </w:p>
     <w:p>
       <w:r>
@@ -3454,7 +3584,7 @@
             <v:imagedata r:id="rId18" o:title=""/>
             <w10:wrap type="tight"/>
           </v:shape>
-          <o:OLEObject Type="Embed" ProgID="Unknown" ShapeID="_x0000_s1030" DrawAspect="Content" ObjectID="_1502705210" r:id="rId19"/>
+          <o:OLEObject Type="Embed" ProgID="Unknown" ShapeID="_x0000_s1030" DrawAspect="Content" ObjectID="_1502785111" r:id="rId19"/>
         </w:pict>
       </w:r>
       <w:r>
@@ -3495,7 +3625,7 @@
       <w:pPr>
         <w:pStyle w:val="Heading2"/>
       </w:pPr>
-      <w:bookmarkStart w:id="19" w:name="_Toc428143006"/>
+      <w:bookmarkStart w:id="9" w:name="_Toc429043095"/>
       <w:r>
         <w:rPr>
           <w:noProof/>
@@ -3505,7 +3635,7 @@
             <v:imagedata r:id="rId20" o:title=""/>
             <w10:wrap type="tight"/>
           </v:shape>
-          <o:OLEObject Type="Embed" ProgID="Unknown" ShapeID="_x0000_s1034" DrawAspect="Content" ObjectID="_1502705211" r:id="rId21"/>
+          <o:OLEObject Type="Embed" ProgID="Unknown" ShapeID="_x0000_s1034" DrawAspect="Content" ObjectID="_1502785112" r:id="rId21"/>
         </w:pict>
       </w:r>
       <w:r>
@@ -3514,7 +3644,7 @@
       <w:r>
         <w:t>under</w:t>
       </w:r>
-      <w:bookmarkEnd w:id="19"/>
+      <w:bookmarkEnd w:id="9"/>
     </w:p>
     <w:p/>
     <w:p>
@@ -3627,22 +3757,22 @@
       <w:pPr>
         <w:pStyle w:val="Heading2"/>
       </w:pPr>
-      <w:bookmarkStart w:id="20" w:name="_Toc428143007"/>
+      <w:bookmarkStart w:id="10" w:name="_Toc429043096"/>
       <w:r>
         <w:lastRenderedPageBreak/>
         <w:t>Key files</w:t>
       </w:r>
-      <w:bookmarkEnd w:id="20"/>
+      <w:bookmarkEnd w:id="10"/>
     </w:p>
     <w:p>
       <w:pPr>
         <w:pStyle w:val="Heading3"/>
       </w:pPr>
-      <w:bookmarkStart w:id="21" w:name="_Toc428143008"/>
+      <w:bookmarkStart w:id="11" w:name="_Toc429043097"/>
       <w:r>
         <w:t>js</w:t>
       </w:r>
-      <w:bookmarkEnd w:id="21"/>
+      <w:bookmarkEnd w:id="11"/>
     </w:p>
     <w:p>
       <w:pPr>
@@ -3711,11 +3841,11 @@
       <w:pPr>
         <w:pStyle w:val="Heading3"/>
       </w:pPr>
-      <w:bookmarkStart w:id="22" w:name="_Toc428143009"/>
+      <w:bookmarkStart w:id="12" w:name="_Toc429043098"/>
       <w:r>
         <w:t>less</w:t>
       </w:r>
-      <w:bookmarkEnd w:id="22"/>
+      <w:bookmarkEnd w:id="12"/>
     </w:p>
     <w:p/>
     <w:p>
@@ -3755,17 +3885,18 @@
       <w:pPr>
         <w:pStyle w:val="Heading3"/>
         <w:rPr>
-          <w:ins w:id="23" w:author="Naveen" w:date="2015-09-02T13:14:00Z"/>
+          <w:ins w:id="13" w:author="Naveen" w:date="2015-09-02T13:14:00Z"/>
         </w:rPr>
       </w:pPr>
-      <w:commentRangeStart w:id="24"/>
-      <w:ins w:id="25" w:author="Naveen" w:date="2015-09-02T13:14:00Z">
+      <w:bookmarkStart w:id="14" w:name="_Toc429043099"/>
+      <w:commentRangeStart w:id="15"/>
+      <w:ins w:id="16" w:author="Naveen" w:date="2015-09-02T13:14:00Z">
         <w:r>
           <w:t>sass</w:t>
         </w:r>
       </w:ins>
-      <w:commentRangeEnd w:id="24"/>
-      <w:ins w:id="26" w:author="Naveen" w:date="2015-09-02T13:18:00Z">
+      <w:commentRangeEnd w:id="15"/>
+      <w:ins w:id="17" w:author="Naveen" w:date="2015-09-02T13:18:00Z">
         <w:r>
           <w:rPr>
             <w:rStyle w:val="CommentReference"/>
@@ -3774,9 +3905,10 @@
             <w:bCs w:val="0"/>
             <w:color w:val="auto"/>
           </w:rPr>
-          <w:commentReference w:id="24"/>
+          <w:commentReference w:id="15"/>
         </w:r>
       </w:ins>
+      <w:bookmarkEnd w:id="14"/>
     </w:p>
     <w:p>
       <w:pPr>
@@ -3785,23 +3917,23 @@
           <w:ilvl w:val="0"/>
           <w:numId w:val="7"/>
         </w:numPr>
-        <w:pPrChange w:id="27" w:author="Naveen" w:date="2015-09-02T13:19:00Z">
+        <w:pPrChange w:id="18" w:author="Naveen" w:date="2015-09-02T13:19:00Z">
           <w:pPr>
             <w:pStyle w:val="ListParagraph"/>
           </w:pPr>
         </w:pPrChange>
       </w:pPr>
-      <w:ins w:id="28" w:author="Naveen" w:date="2015-09-02T13:14:00Z">
+      <w:ins w:id="19" w:author="Naveen" w:date="2015-09-02T13:14:00Z">
         <w:r>
           <w:t>public\mocules\0.0.applicationbase\sass\</w:t>
         </w:r>
       </w:ins>
-      <w:ins w:id="29" w:author="Naveen" w:date="2015-09-02T13:15:00Z">
+      <w:ins w:id="20" w:author="Naveen" w:date="2015-09-02T13:15:00Z">
         <w:r>
           <w:t xml:space="preserve">: this folder contains ‘sass’ variables to be used by other </w:t>
         </w:r>
       </w:ins>
-      <w:ins w:id="30" w:author="Naveen" w:date="2015-09-02T13:16:00Z">
+      <w:ins w:id="21" w:author="Naveen" w:date="2015-09-02T13:16:00Z">
         <w:r>
           <w:t>‘.scss’ files.</w:t>
         </w:r>
@@ -3811,21 +3943,21 @@
       <w:pPr>
         <w:pStyle w:val="Heading2"/>
       </w:pPr>
-      <w:bookmarkStart w:id="31" w:name="_Toc428143010"/>
+      <w:bookmarkStart w:id="22" w:name="_Toc429043100"/>
       <w:r>
         <w:t>AngularJS Fundamentals</w:t>
       </w:r>
-      <w:bookmarkEnd w:id="31"/>
+      <w:bookmarkEnd w:id="22"/>
     </w:p>
     <w:p>
       <w:pPr>
         <w:pStyle w:val="Heading3"/>
       </w:pPr>
-      <w:bookmarkStart w:id="32" w:name="_Toc428143011"/>
+      <w:bookmarkStart w:id="23" w:name="_Toc429043101"/>
       <w:r>
         <w:t>Directives</w:t>
       </w:r>
-      <w:bookmarkEnd w:id="32"/>
+      <w:bookmarkEnd w:id="23"/>
     </w:p>
     <w:p>
       <w:r>
@@ -4035,7 +4167,7 @@
           <w:noProof/>
         </w:rPr>
         <w:drawing>
-          <wp:anchor distT="0" distB="0" distL="114300" distR="114300" simplePos="0" relativeHeight="251671552" behindDoc="1" locked="0" layoutInCell="1" allowOverlap="1">
+          <wp:anchor distT="0" distB="0" distL="114300" distR="114300" simplePos="0" relativeHeight="251671552" behindDoc="1" locked="0" layoutInCell="1" allowOverlap="1" wp14:anchorId="62C510B3" wp14:editId="3D1E9F2F">
             <wp:simplePos x="0" y="0"/>
             <wp:positionH relativeFrom="column">
               <wp:posOffset>0</wp:posOffset>
@@ -4163,11 +4295,11 @@
       <w:pPr>
         <w:pStyle w:val="Heading3"/>
       </w:pPr>
-      <w:bookmarkStart w:id="33" w:name="_Toc428143012"/>
+      <w:bookmarkStart w:id="24" w:name="_Toc429043102"/>
       <w:r>
         <w:t>Controllers</w:t>
       </w:r>
-      <w:bookmarkEnd w:id="33"/>
+      <w:bookmarkEnd w:id="24"/>
     </w:p>
     <w:p>
       <w:r>
@@ -4194,12 +4326,12 @@
       <w:pPr>
         <w:pStyle w:val="Heading3"/>
       </w:pPr>
-      <w:bookmarkStart w:id="34" w:name="_Toc428143013"/>
+      <w:bookmarkStart w:id="25" w:name="_Toc429043103"/>
       <w:r>
         <w:lastRenderedPageBreak/>
         <w:t>Services</w:t>
       </w:r>
-      <w:bookmarkEnd w:id="34"/>
+      <w:bookmarkEnd w:id="25"/>
     </w:p>
     <w:p>
       <w:r>
@@ -4221,21 +4353,21 @@
       <w:pPr>
         <w:pStyle w:val="Heading1"/>
       </w:pPr>
-      <w:bookmarkStart w:id="35" w:name="_Toc428143014"/>
+      <w:bookmarkStart w:id="26" w:name="_Toc429043104"/>
       <w:r>
         <w:t>Hands on Tasks</w:t>
       </w:r>
-      <w:bookmarkEnd w:id="35"/>
+      <w:bookmarkEnd w:id="26"/>
     </w:p>
     <w:p>
       <w:pPr>
         <w:pStyle w:val="Heading2"/>
       </w:pPr>
-      <w:bookmarkStart w:id="36" w:name="_Toc428143015"/>
+      <w:bookmarkStart w:id="27" w:name="_Toc429043105"/>
       <w:r>
         <w:t>Backend</w:t>
       </w:r>
-      <w:bookmarkEnd w:id="36"/>
+      <w:bookmarkEnd w:id="27"/>
     </w:p>
     <w:p>
       <w:pPr>
@@ -4322,7 +4454,7 @@
         </w:rPr>
         <w:lastRenderedPageBreak/>
         <w:drawing>
-          <wp:inline distT="0" distB="0" distL="0" distR="0">
+          <wp:inline distT="0" distB="0" distL="0" distR="0" wp14:anchorId="5ACDA716" wp14:editId="1E8FEF1B">
             <wp:extent cx="5603358" cy="3955312"/>
             <wp:effectExtent l="0" t="0" r="0" b="7620"/>
             <wp:docPr id="2" name="Picture 2"/>
@@ -4407,7 +4539,7 @@
           <w:noProof/>
         </w:rPr>
         <w:drawing>
-          <wp:inline distT="0" distB="0" distL="0" distR="0" wp14:anchorId="7A2D6386" wp14:editId="2BDEEF1C">
+          <wp:inline distT="0" distB="0" distL="0" distR="0" wp14:anchorId="12D498CE" wp14:editId="00F6E0F2">
             <wp:extent cx="4369981" cy="2498651"/>
             <wp:effectExtent l="0" t="0" r="0" b="0"/>
             <wp:docPr id="3" name="Picture 3"/>
@@ -4524,7 +4656,7 @@
           <w:noProof/>
         </w:rPr>
         <w:drawing>
-          <wp:inline distT="0" distB="0" distL="0" distR="0" wp14:anchorId="6EB383D6" wp14:editId="57DF3EC4">
+          <wp:inline distT="0" distB="0" distL="0" distR="0" wp14:anchorId="1A2049AE" wp14:editId="63B760AA">
             <wp:extent cx="3934047" cy="946298"/>
             <wp:effectExtent l="0" t="0" r="0" b="6350"/>
             <wp:docPr id="4" name="Picture 4"/>
@@ -4622,7 +4754,7 @@
           <w:noProof/>
         </w:rPr>
         <w:drawing>
-          <wp:inline distT="0" distB="0" distL="0" distR="0" wp14:anchorId="214FBA9B" wp14:editId="1A9E022A">
+          <wp:inline distT="0" distB="0" distL="0" distR="0" wp14:anchorId="0D0457E7" wp14:editId="7AACF78E">
             <wp:extent cx="4386361" cy="3338623"/>
             <wp:effectExtent l="0" t="0" r="0" b="0"/>
             <wp:docPr id="5" name="Picture 5"/>
@@ -4721,7 +4853,7 @@
           <w:noProof/>
         </w:rPr>
         <w:drawing>
-          <wp:inline distT="0" distB="0" distL="0" distR="0" wp14:anchorId="1735875F" wp14:editId="6B0EF32B">
+          <wp:inline distT="0" distB="0" distL="0" distR="0" wp14:anchorId="58A1FD18" wp14:editId="59775AF5">
             <wp:extent cx="4720856" cy="956930"/>
             <wp:effectExtent l="0" t="0" r="3810" b="0"/>
             <wp:docPr id="6" name="Picture 6"/>
@@ -4801,11 +4933,11 @@
       <w:pPr>
         <w:pStyle w:val="Heading2"/>
       </w:pPr>
-      <w:bookmarkStart w:id="37" w:name="_Toc428143016"/>
+      <w:bookmarkStart w:id="28" w:name="_Toc429043106"/>
       <w:r>
         <w:t>Front End</w:t>
       </w:r>
-      <w:bookmarkEnd w:id="37"/>
+      <w:bookmarkEnd w:id="28"/>
     </w:p>
     <w:p>
       <w:pPr>
@@ -4946,7 +5078,7 @@
         </w:rPr>
         <w:lastRenderedPageBreak/>
         <w:drawing>
-          <wp:inline distT="0" distB="0" distL="0" distR="0" wp14:anchorId="662665EE" wp14:editId="197C2053">
+          <wp:inline distT="0" distB="0" distL="0" distR="0" wp14:anchorId="52E94FA8" wp14:editId="5BA1B406">
             <wp:extent cx="5773479" cy="3487479"/>
             <wp:effectExtent l="0" t="0" r="0" b="0"/>
             <wp:docPr id="7" name="Picture 7"/>
@@ -5019,7 +5151,7 @@
         </w:rPr>
         <w:lastRenderedPageBreak/>
         <w:drawing>
-          <wp:inline distT="0" distB="0" distL="0" distR="0" wp14:anchorId="5D5A8813" wp14:editId="61EA987B">
+          <wp:inline distT="0" distB="0" distL="0" distR="0" wp14:anchorId="65843BC5" wp14:editId="1CF5DC7F">
             <wp:extent cx="6283842" cy="5263116"/>
             <wp:effectExtent l="0" t="0" r="3175" b="0"/>
             <wp:docPr id="8" name="Picture 8"/>
@@ -5262,7 +5394,7 @@
           <w:noProof/>
         </w:rPr>
         <w:drawing>
-          <wp:inline distT="0" distB="0" distL="0" distR="0" wp14:anchorId="4CBD27B6" wp14:editId="6E2319DC">
+          <wp:inline distT="0" distB="0" distL="0" distR="0" wp14:anchorId="1F18A524" wp14:editId="0F8427FA">
             <wp:extent cx="5662267" cy="3338623"/>
             <wp:effectExtent l="0" t="0" r="0" b="0"/>
             <wp:docPr id="9" name="Picture 9"/>
@@ -5424,12 +5556,12 @@
       <w:pPr>
         <w:pStyle w:val="Heading1"/>
       </w:pPr>
-      <w:bookmarkStart w:id="38" w:name="_Toc428143017"/>
+      <w:bookmarkStart w:id="29" w:name="_Toc429043107"/>
       <w:r>
         <w:lastRenderedPageBreak/>
         <w:t>Frequently Asked Questions:</w:t>
       </w:r>
-      <w:bookmarkEnd w:id="38"/>
+      <w:bookmarkEnd w:id="29"/>
     </w:p>
     <w:p/>
     <w:p>
@@ -5473,6 +5605,19 @@
         <w:t xml:space="preserve"> </w:t>
       </w:r>
     </w:p>
+    <w:p>
+      <w:r>
+        <w:t xml:space="preserve">Now the workspace folder is available at Box - </w:t>
+      </w:r>
+      <w:hyperlink r:id="rId36" w:history="1">
+        <w:r>
+          <w:rPr>
+            <w:rStyle w:val="Hyperlink"/>
+          </w:rPr>
+          <w:t>https://app.box.com/jointventureWorkspace</w:t>
+        </w:r>
+      </w:hyperlink>
+    </w:p>
     <w:p/>
     <w:p>
       <w:r>
@@ -5522,12 +5667,11 @@
     <w:p/>
     <w:p/>
     <w:p/>
-    <w:p/>
     <w:p>
       <w:pPr>
         <w:pStyle w:val="Heading1"/>
       </w:pPr>
-      <w:bookmarkStart w:id="39" w:name="_Toc428143018"/>
+      <w:bookmarkStart w:id="30" w:name="_Toc429043108"/>
       <w:r>
         <w:lastRenderedPageBreak/>
         <w:t>Database Static Scripts</w:t>
@@ -5535,7 +5679,7 @@
       <w:r>
         <w:t xml:space="preserve"> – Creation</w:t>
       </w:r>
-      <w:bookmarkEnd w:id="39"/>
+      <w:bookmarkEnd w:id="30"/>
     </w:p>
     <w:p>
       <w:r>
@@ -5548,7 +5692,7 @@
           <w:noProof/>
         </w:rPr>
         <w:drawing>
-          <wp:inline distT="0" distB="0" distL="0" distR="0" wp14:anchorId="70F12BC1" wp14:editId="02612992">
+          <wp:inline distT="0" distB="0" distL="0" distR="0" wp14:anchorId="5BFE69C0" wp14:editId="4A2BD2FA">
             <wp:extent cx="5651635" cy="3338623"/>
             <wp:effectExtent l="0" t="0" r="6350" b="0"/>
             <wp:docPr id="10" name="Picture 10"/>
@@ -5563,7 +5707,7 @@
                     <pic:cNvPicPr/>
                   </pic:nvPicPr>
                   <pic:blipFill rotWithShape="1">
-                    <a:blip r:embed="rId36"/>
+                    <a:blip r:embed="rId37"/>
                     <a:srcRect l="4834"/>
                     <a:stretch/>
                   </pic:blipFill>
@@ -5673,6 +5817,82 @@
         <w:t>and run the “0.setupStaticData.bat” -&gt; That’s it!</w:t>
       </w:r>
     </w:p>
+    <w:p>
+      <w:pPr>
+        <w:pStyle w:val="Heading1"/>
+      </w:pPr>
+      <w:bookmarkStart w:id="31" w:name="_Toc429043109"/>
+      <w:r>
+        <w:lastRenderedPageBreak/>
+        <w:t>Naming conventions for MongoDB:</w:t>
+      </w:r>
+      <w:bookmarkEnd w:id="31"/>
+    </w:p>
+    <w:p>
+      <w:pPr>
+        <w:ind w:firstLine="720"/>
+      </w:pPr>
+      <w:r>
+        <w:t>We have all worked with RDBMS and might have followed some conventions, however, let us follow some changes that were not followed previously.</w:t>
+      </w:r>
+    </w:p>
+    <w:p>
+      <w:pPr>
+        <w:pStyle w:val="ListParagraph"/>
+        <w:numPr>
+          <w:ilvl w:val="0"/>
+          <w:numId w:val="11"/>
+        </w:numPr>
+      </w:pPr>
+      <w:r>
+        <w:t>Collection Name: All collection (Table) names to be CAPITALIZED and singular. Like, table CITY, USER etc.</w:t>
+      </w:r>
+    </w:p>
+    <w:p>
+      <w:pPr>
+        <w:pStyle w:val="ListParagraph"/>
+        <w:numPr>
+          <w:ilvl w:val="0"/>
+          <w:numId w:val="11"/>
+        </w:numPr>
+      </w:pPr>
+      <w:r>
+        <w:t>Column names: Column names are small caps and separated by ‘_’ [underscore] for multiple worded columns. Like, first_name, last_name, Use abbreviations if they are easily understood.</w:t>
+      </w:r>
+    </w:p>
+    <w:p>
+      <w:pPr>
+        <w:pStyle w:val="ListParagraph"/>
+        <w:numPr>
+          <w:ilvl w:val="0"/>
+          <w:numId w:val="11"/>
+        </w:numPr>
+      </w:pPr>
+      <w:r>
+        <w:t>Id columns: Name the ID column as ‘id’. Saves time and space not prefixing the ‘id’ column.</w:t>
+      </w:r>
+    </w:p>
+    <w:p>
+      <w:pPr>
+        <w:spacing w:after="0"/>
+      </w:pPr>
+      <w:r>
+        <w:t xml:space="preserve">Debate over Collection name to be singular – </w:t>
+      </w:r>
+    </w:p>
+    <w:p>
+      <w:pPr>
+        <w:ind w:firstLine="720"/>
+      </w:pPr>
+      <w:r>
+        <w:t xml:space="preserve">It is unambiguous to have collection name as singular, say, if the collection contains ‘dress’ don’t have to </w:t>
+      </w:r>
+      <w:r>
+        <w:t xml:space="preserve"> add ‘es’ - ‘DRESSES’ (adding ‘es’), and for collection containing names of cities, the collection can still be called ‘CITY’ ( no ‘ies’ this time ).</w:t>
+      </w:r>
+      <w:bookmarkStart w:id="32" w:name="_GoBack"/>
+      <w:bookmarkEnd w:id="32"/>
+    </w:p>
     <w:sectPr>
       <w:pgSz w:w="12240" w:h="15840"/>
       <w:pgMar w:top="1440" w:right="1440" w:bottom="1440" w:left="1440" w:header="720" w:footer="720" w:gutter="0"/>
@@ -5687,7 +5907,7 @@
 
 <file path=word/comments.xml><?xml version="1.0" encoding="utf-8"?>
 <w:comments xmlns:wpc="http://schemas.microsoft.com/office/word/2010/wordprocessingCanvas" xmlns:mc="http://schemas.openxmlformats.org/markup-compatibility/2006" xmlns:o="urn:schemas-microsoft-com:office:office" xmlns:r="http://schemas.openxmlformats.org/officeDocument/2006/relationships" xmlns:m="http://schemas.openxmlformats.org/officeDocument/2006/math" xmlns:v="urn:schemas-microsoft-com:vml" xmlns:wp14="http://schemas.microsoft.com/office/word/2010/wordprocessingDrawing" xmlns:wp="http://schemas.openxmlformats.org/drawingml/2006/wordprocessingDrawing" xmlns:w10="urn:schemas-microsoft-com:office:word" xmlns:w="http://schemas.openxmlformats.org/wordprocessingml/2006/main" xmlns:w14="http://schemas.microsoft.com/office/word/2010/wordml" xmlns:wpg="http://schemas.microsoft.com/office/word/2010/wordprocessingGroup" xmlns:wpi="http://schemas.microsoft.com/office/word/2010/wordprocessingInk" xmlns:wne="http://schemas.microsoft.com/office/word/2006/wordml" xmlns:wps="http://schemas.microsoft.com/office/word/2010/wordprocessingShape" mc:Ignorable="w14 wp14">
-  <w:comment w:id="24" w:author="Naveen" w:date="2015-09-02T13:19:00Z" w:initials="S">
+  <w:comment w:id="15" w:author="Naveen" w:date="2015-09-02T13:19:00Z" w:initials="S">
     <w:p>
       <w:pPr>
         <w:pStyle w:val="CommentText"/>
@@ -6110,6 +6330,95 @@
     </w:lvl>
   </w:abstractNum>
   <w:abstractNum w:abstractNumId="4">
+    <w:nsid w:val="37CA1112"/>
+    <w:multiLevelType w:val="hybridMultilevel"/>
+    <w:tmpl w:val="E3061DF4"/>
+    <w:lvl w:ilvl="0" w:tplc="4D9E27DE">
+      <w:start w:val="1"/>
+      <w:numFmt w:val="lowerRoman"/>
+      <w:lvlText w:val="%1)"/>
+      <w:lvlJc w:val="left"/>
+      <w:pPr>
+        <w:ind w:left="1080" w:hanging="720"/>
+      </w:pPr>
+      <w:rPr>
+        <w:rFonts w:hint="default"/>
+      </w:rPr>
+    </w:lvl>
+    <w:lvl w:ilvl="1" w:tplc="04090019" w:tentative="1">
+      <w:start w:val="1"/>
+      <w:numFmt w:val="lowerLetter"/>
+      <w:lvlText w:val="%2."/>
+      <w:lvlJc w:val="left"/>
+      <w:pPr>
+        <w:ind w:left="1440" w:hanging="360"/>
+      </w:pPr>
+    </w:lvl>
+    <w:lvl w:ilvl="2" w:tplc="0409001B" w:tentative="1">
+      <w:start w:val="1"/>
+      <w:numFmt w:val="lowerRoman"/>
+      <w:lvlText w:val="%3."/>
+      <w:lvlJc w:val="right"/>
+      <w:pPr>
+        <w:ind w:left="2160" w:hanging="180"/>
+      </w:pPr>
+    </w:lvl>
+    <w:lvl w:ilvl="3" w:tplc="0409000F" w:tentative="1">
+      <w:start w:val="1"/>
+      <w:numFmt w:val="decimal"/>
+      <w:lvlText w:val="%4."/>
+      <w:lvlJc w:val="left"/>
+      <w:pPr>
+        <w:ind w:left="2880" w:hanging="360"/>
+      </w:pPr>
+    </w:lvl>
+    <w:lvl w:ilvl="4" w:tplc="04090019" w:tentative="1">
+      <w:start w:val="1"/>
+      <w:numFmt w:val="lowerLetter"/>
+      <w:lvlText w:val="%5."/>
+      <w:lvlJc w:val="left"/>
+      <w:pPr>
+        <w:ind w:left="3600" w:hanging="360"/>
+      </w:pPr>
+    </w:lvl>
+    <w:lvl w:ilvl="5" w:tplc="0409001B" w:tentative="1">
+      <w:start w:val="1"/>
+      <w:numFmt w:val="lowerRoman"/>
+      <w:lvlText w:val="%6."/>
+      <w:lvlJc w:val="right"/>
+      <w:pPr>
+        <w:ind w:left="4320" w:hanging="180"/>
+      </w:pPr>
+    </w:lvl>
+    <w:lvl w:ilvl="6" w:tplc="0409000F" w:tentative="1">
+      <w:start w:val="1"/>
+      <w:numFmt w:val="decimal"/>
+      <w:lvlText w:val="%7."/>
+      <w:lvlJc w:val="left"/>
+      <w:pPr>
+        <w:ind w:left="5040" w:hanging="360"/>
+      </w:pPr>
+    </w:lvl>
+    <w:lvl w:ilvl="7" w:tplc="04090019" w:tentative="1">
+      <w:start w:val="1"/>
+      <w:numFmt w:val="lowerLetter"/>
+      <w:lvlText w:val="%8."/>
+      <w:lvlJc w:val="left"/>
+      <w:pPr>
+        <w:ind w:left="5760" w:hanging="360"/>
+      </w:pPr>
+    </w:lvl>
+    <w:lvl w:ilvl="8" w:tplc="0409001B" w:tentative="1">
+      <w:start w:val="1"/>
+      <w:numFmt w:val="lowerRoman"/>
+      <w:lvlText w:val="%9."/>
+      <w:lvlJc w:val="right"/>
+      <w:pPr>
+        <w:ind w:left="6480" w:hanging="180"/>
+      </w:pPr>
+    </w:lvl>
+  </w:abstractNum>
+  <w:abstractNum w:abstractNumId="5">
     <w:nsid w:val="491F0061"/>
     <w:multiLevelType w:val="hybridMultilevel"/>
     <w:tmpl w:val="61042D20"/>
@@ -6198,7 +6507,7 @@
       </w:pPr>
     </w:lvl>
   </w:abstractNum>
-  <w:abstractNum w:abstractNumId="5">
+  <w:abstractNum w:abstractNumId="6">
     <w:nsid w:val="4EA26693"/>
     <w:multiLevelType w:val="hybridMultilevel"/>
     <w:tmpl w:val="9B6CF526"/>
@@ -6287,7 +6596,7 @@
       </w:pPr>
     </w:lvl>
   </w:abstractNum>
-  <w:abstractNum w:abstractNumId="6">
+  <w:abstractNum w:abstractNumId="7">
     <w:nsid w:val="5700720E"/>
     <w:multiLevelType w:val="hybridMultilevel"/>
     <w:tmpl w:val="1700C81E"/>
@@ -6399,7 +6708,7 @@
       </w:rPr>
     </w:lvl>
   </w:abstractNum>
-  <w:abstractNum w:abstractNumId="7">
+  <w:abstractNum w:abstractNumId="8">
     <w:nsid w:val="6F77723A"/>
     <w:multiLevelType w:val="hybridMultilevel"/>
     <w:tmpl w:val="19B2448A"/>
@@ -6488,7 +6797,7 @@
       </w:pPr>
     </w:lvl>
   </w:abstractNum>
-  <w:abstractNum w:abstractNumId="8">
+  <w:abstractNum w:abstractNumId="9">
     <w:nsid w:val="71371A12"/>
     <w:multiLevelType w:val="hybridMultilevel"/>
     <w:tmpl w:val="C25CC794"/>
@@ -6601,7 +6910,7 @@
       </w:rPr>
     </w:lvl>
   </w:abstractNum>
-  <w:abstractNum w:abstractNumId="9">
+  <w:abstractNum w:abstractNumId="10">
     <w:nsid w:val="7FD0361B"/>
     <w:multiLevelType w:val="hybridMultilevel"/>
     <w:tmpl w:val="F6AA61FE"/>
@@ -6715,34 +7024,37 @@
     </w:lvl>
   </w:abstractNum>
   <w:num w:numId="1">
+    <w:abstractNumId w:val="6"/>
+  </w:num>
+  <w:num w:numId="2">
     <w:abstractNumId w:val="5"/>
   </w:num>
-  <w:num w:numId="2">
-    <w:abstractNumId w:val="4"/>
-  </w:num>
   <w:num w:numId="3">
-    <w:abstractNumId w:val="6"/>
+    <w:abstractNumId w:val="7"/>
   </w:num>
   <w:num w:numId="4">
     <w:abstractNumId w:val="2"/>
   </w:num>
   <w:num w:numId="5">
-    <w:abstractNumId w:val="8"/>
+    <w:abstractNumId w:val="9"/>
   </w:num>
   <w:num w:numId="6">
-    <w:abstractNumId w:val="9"/>
+    <w:abstractNumId w:val="10"/>
   </w:num>
   <w:num w:numId="7">
     <w:abstractNumId w:val="1"/>
   </w:num>
   <w:num w:numId="8">
-    <w:abstractNumId w:val="7"/>
+    <w:abstractNumId w:val="8"/>
   </w:num>
   <w:num w:numId="9">
     <w:abstractNumId w:val="3"/>
   </w:num>
   <w:num w:numId="10">
     <w:abstractNumId w:val="0"/>
+  </w:num>
+  <w:num w:numId="11">
+    <w:abstractNumId w:val="4"/>
   </w:num>
 </w:numbering>
 </file>
@@ -8290,7 +8602,7 @@
 </file>
 
 <file path=customXml/itemProps2.xml><?xml version="1.0" encoding="utf-8"?>
-<ds:datastoreItem xmlns:ds="http://schemas.openxmlformats.org/officeDocument/2006/customXml" ds:itemID="{B8907E07-B162-4A9A-803A-CC6445D3D180}">
+<ds:datastoreItem xmlns:ds="http://schemas.openxmlformats.org/officeDocument/2006/customXml" ds:itemID="{F0EEF5CE-2585-4BAC-80C7-C73AD696D30F}">
   <ds:schemaRefs>
     <ds:schemaRef ds:uri="http://schemas.openxmlformats.org/officeDocument/2006/bibliography"/>
   </ds:schemaRefs>

</xml_diff>